<commit_message>
Add minimap, in game menu and level compression
</commit_message>
<xml_diff>
--- a/Readme.docx
+++ b/Readme.docx
@@ -91,7 +91,31 @@
         <w:rPr>
           <w:lang w:val="en-US"/>
         </w:rPr>
-        <w:t xml:space="preserve"> based.  The computer enemy and the player take alternate turns of one moving units, and the other attacking units.  The commands are planned out without the other side knowing.  Then the</w:t>
+        <w:t xml:space="preserve"> based.  The computer enemy and the player take alternate turns of one moving </w:t>
+      </w:r>
+      <w:r>
+        <w:rPr>
+          <w:lang w:val="en-US"/>
+        </w:rPr>
+        <w:t>squads</w:t>
+      </w:r>
+      <w:r>
+        <w:rPr>
+          <w:lang w:val="en-US"/>
+        </w:rPr>
+        <w:t xml:space="preserve">, and the other attacking </w:t>
+      </w:r>
+      <w:r>
+        <w:rPr>
+          <w:lang w:val="en-US"/>
+        </w:rPr>
+        <w:t>squads</w:t>
+      </w:r>
+      <w:r>
+        <w:rPr>
+          <w:lang w:val="en-US"/>
+        </w:rPr>
+        <w:t>.  The commands are planned out without the other side knowing.  Then the</w:t>
       </w:r>
       <w:r>
         <w:rPr>
@@ -169,7 +193,19 @@
         <w:rPr>
           <w:lang w:val="en-US"/>
         </w:rPr>
-        <w:t>The computer units attack</w:t>
+        <w:t xml:space="preserve">The computer </w:t>
+      </w:r>
+      <w:r>
+        <w:rPr>
+          <w:lang w:val="en-US"/>
+        </w:rPr>
+        <w:t xml:space="preserve">squads </w:t>
+      </w:r>
+      <w:r>
+        <w:rPr>
+          <w:lang w:val="en-US"/>
+        </w:rPr>
+        <w:t>attack</w:t>
       </w:r>
     </w:p>
     <w:p>
@@ -187,7 +223,19 @@
         <w:rPr>
           <w:lang w:val="en-US"/>
         </w:rPr>
-        <w:t>The player units move</w:t>
+        <w:t xml:space="preserve">The player </w:t>
+      </w:r>
+      <w:r>
+        <w:rPr>
+          <w:lang w:val="en-US"/>
+        </w:rPr>
+        <w:t xml:space="preserve">squads </w:t>
+      </w:r>
+      <w:r>
+        <w:rPr>
+          <w:lang w:val="en-US"/>
+        </w:rPr>
+        <w:t>move</w:t>
       </w:r>
     </w:p>
     <w:p>
@@ -241,7 +289,19 @@
         <w:rPr>
           <w:lang w:val="en-US"/>
         </w:rPr>
-        <w:t>The player units attack</w:t>
+        <w:t xml:space="preserve">The player </w:t>
+      </w:r>
+      <w:r>
+        <w:rPr>
+          <w:lang w:val="en-US"/>
+        </w:rPr>
+        <w:t xml:space="preserve">squads </w:t>
+      </w:r>
+      <w:r>
+        <w:rPr>
+          <w:lang w:val="en-US"/>
+        </w:rPr>
+        <w:t>attack</w:t>
       </w:r>
     </w:p>
     <w:p>
@@ -259,7 +319,19 @@
         <w:rPr>
           <w:lang w:val="en-US"/>
         </w:rPr>
-        <w:t>The computer units move</w:t>
+        <w:t xml:space="preserve">The computer </w:t>
+      </w:r>
+      <w:r>
+        <w:rPr>
+          <w:lang w:val="en-US"/>
+        </w:rPr>
+        <w:t xml:space="preserve">squads </w:t>
+      </w:r>
+      <w:r>
+        <w:rPr>
+          <w:lang w:val="en-US"/>
+        </w:rPr>
+        <w:t>move</w:t>
       </w:r>
     </w:p>
     <w:p>
@@ -292,73 +364,176 @@
     <w:p>
       <w:pPr>
         <w:rPr>
-          <w:lang w:val="en-US"/>
-        </w:rPr>
-      </w:pPr>
-      <w:r>
-        <w:rPr>
-          <w:lang w:val="en-US"/>
-        </w:rPr>
-        <w:t>The player and the computer AI can only see that part of the area that the respective units can see.  The line of sight of non airborne units is blocked by mountains or forests.</w:t>
+          <w:noProof/>
+          <w:lang w:val="en-US"/>
+        </w:rPr>
+      </w:pPr>
+      <w:r>
+        <w:rPr>
+          <w:lang w:val="en-US"/>
+        </w:rPr>
+        <w:t xml:space="preserve">The player and the computer AI can only see that part of the area that the respective </w:t>
+      </w:r>
+      <w:r>
+        <w:rPr>
+          <w:lang w:val="en-US"/>
+        </w:rPr>
+        <w:t>squad</w:t>
+      </w:r>
+      <w:r>
+        <w:rPr>
+          <w:lang w:val="en-US"/>
+        </w:rPr>
+        <w:t>s</w:t>
+      </w:r>
+      <w:r>
+        <w:rPr>
+          <w:lang w:val="en-US"/>
+        </w:rPr>
+        <w:t xml:space="preserve"> can see.  The line of sight of non airborne </w:t>
+      </w:r>
+      <w:r>
+        <w:rPr>
+          <w:lang w:val="en-US"/>
+        </w:rPr>
+        <w:t xml:space="preserve">squads </w:t>
+      </w:r>
+      <w:r>
+        <w:rPr>
+          <w:lang w:val="en-US"/>
+        </w:rPr>
+        <w:t>is blocked by mountains or forests.</w:t>
       </w:r>
     </w:p>
     <w:p>
       <w:pPr>
-        <w:pStyle w:val="Heading1"/>
-        <w:rPr>
-          <w:lang w:val="en-US"/>
-        </w:rPr>
-      </w:pPr>
-      <w:r>
-        <w:rPr>
-          <w:lang w:val="en-US"/>
-        </w:rPr>
-        <w:t>In</w:t>
-      </w:r>
-      <w:r>
-        <w:rPr>
-          <w:lang w:val="en-US"/>
-        </w:rPr>
-        <w:t>teraction</w:t>
+        <w:rPr>
+          <w:lang w:val="en-US"/>
+        </w:rPr>
+      </w:pPr>
+      <w:r>
+        <w:rPr>
+          <w:noProof/>
+          <w:lang w:val="en-US"/>
+        </w:rPr>
+        <w:drawing>
+          <wp:inline distT="0" distB="0" distL="0" distR="0" wp14:anchorId="7C10716C" wp14:editId="0F931488">
+            <wp:extent cx="3657600" cy="2590800"/>
+            <wp:effectExtent l="0" t="0" r="0" b="0"/>
+            <wp:docPr id="11" name="Picture 11" descr="A picture containing bubble chart&#10;&#10;Description automatically generated"/>
+            <wp:cNvGraphicFramePr>
+              <a:graphicFrameLocks xmlns:a="http://schemas.openxmlformats.org/drawingml/2006/main" noChangeAspect="1"/>
+            </wp:cNvGraphicFramePr>
+            <a:graphic xmlns:a="http://schemas.openxmlformats.org/drawingml/2006/main">
+              <a:graphicData uri="http://schemas.openxmlformats.org/drawingml/2006/picture">
+                <pic:pic xmlns:pic="http://schemas.openxmlformats.org/drawingml/2006/picture">
+                  <pic:nvPicPr>
+                    <pic:cNvPr id="11" name="Picture 11" descr="A picture containing bubble chart&#10;&#10;Description automatically generated"/>
+                    <pic:cNvPicPr>
+                      <a:picLocks noChangeAspect="1" noChangeArrowheads="1"/>
+                    </pic:cNvPicPr>
+                  </pic:nvPicPr>
+                  <pic:blipFill>
+                    <a:blip r:embed="rId5">
+                      <a:extLst>
+                        <a:ext uri="{28A0092B-C50C-407E-A947-70E740481C1C}">
+                          <a14:useLocalDpi xmlns:a14="http://schemas.microsoft.com/office/drawing/2010/main" val="0"/>
+                        </a:ext>
+                      </a:extLst>
+                    </a:blip>
+                    <a:srcRect/>
+                    <a:stretch>
+                      <a:fillRect/>
+                    </a:stretch>
+                  </pic:blipFill>
+                  <pic:spPr bwMode="auto">
+                    <a:xfrm>
+                      <a:off x="0" y="0"/>
+                      <a:ext cx="3657600" cy="2590800"/>
+                    </a:xfrm>
+                    <a:prstGeom prst="rect">
+                      <a:avLst/>
+                    </a:prstGeom>
+                    <a:noFill/>
+                    <a:ln>
+                      <a:noFill/>
+                    </a:ln>
+                  </pic:spPr>
+                </pic:pic>
+              </a:graphicData>
+            </a:graphic>
+          </wp:inline>
+        </w:drawing>
       </w:r>
     </w:p>
     <w:p>
       <w:pPr>
-        <w:pStyle w:val="Heading2"/>
-        <w:rPr>
-          <w:lang w:val="en-US"/>
-        </w:rPr>
-      </w:pPr>
-      <w:r>
-        <w:rPr>
-          <w:lang w:val="en-US"/>
-        </w:rPr>
-        <w:t>Navigating on the map</w:t>
+        <w:rPr>
+          <w:lang w:val="en-US"/>
+        </w:rPr>
+      </w:pPr>
+      <w:r>
+        <w:rPr>
+          <w:lang w:val="en-US"/>
+        </w:rPr>
+        <w:t xml:space="preserve">The view of the </w:t>
+      </w:r>
+      <w:r>
+        <w:rPr>
+          <w:lang w:val="en-US"/>
+        </w:rPr>
+        <w:t>1</w:t>
+      </w:r>
+      <w:r>
+        <w:rPr>
+          <w:vertAlign w:val="superscript"/>
+          <w:lang w:val="en-US"/>
+        </w:rPr>
+        <w:t>st</w:t>
+      </w:r>
+      <w:r>
+        <w:rPr>
+          <w:lang w:val="en-US"/>
+        </w:rPr>
+        <w:t xml:space="preserve"> </w:t>
+      </w:r>
+      <w:r>
+        <w:rPr>
+          <w:lang w:val="en-US"/>
+        </w:rPr>
+        <w:t>light tank</w:t>
+      </w:r>
+      <w:r>
+        <w:rPr>
+          <w:lang w:val="en-US"/>
+        </w:rPr>
+        <w:t xml:space="preserve"> squad</w:t>
+      </w:r>
+      <w:r>
+        <w:rPr>
+          <w:lang w:val="en-US"/>
+        </w:rPr>
+        <w:t xml:space="preserve"> is blocked to the north west due to the forest.</w:t>
       </w:r>
     </w:p>
     <w:p>
       <w:pPr>
-        <w:rPr>
-          <w:lang w:val="en-US"/>
-        </w:rPr>
-      </w:pPr>
-      <w:r>
-        <w:rPr>
-          <w:lang w:val="en-US"/>
-        </w:rPr>
-        <w:t>The white hexagonal border i</w:t>
-      </w:r>
-      <w:r>
-        <w:rPr>
-          <w:lang w:val="en-US"/>
-        </w:rPr>
-        <w:t xml:space="preserve">s the cursor, which is used to select units and give commands.  It can be moved using the joystick direction or the cursor keys.  The unit </w:t>
-      </w:r>
-      <w:r>
-        <w:rPr>
-          <w:lang w:val="en-US"/>
-        </w:rPr>
-        <w:t>or map hexagon is selected by pressing the joystick button or the space bar.</w:t>
+        <w:pStyle w:val="Heading1"/>
+        <w:rPr>
+          <w:lang w:val="en-US"/>
+        </w:rPr>
+      </w:pPr>
+      <w:r>
+        <w:rPr>
+          <w:lang w:val="en-US"/>
+        </w:rPr>
+        <w:t>In</w:t>
+      </w:r>
+      <w:r>
+        <w:rPr>
+          <w:lang w:val="en-US"/>
+        </w:rPr>
+        <w:t>teraction</w:t>
       </w:r>
     </w:p>
     <w:p>
@@ -372,7 +547,7 @@
         <w:rPr>
           <w:lang w:val="en-US"/>
         </w:rPr>
-        <w:t>Moving a unit</w:t>
+        <w:t>Navigating on the map</w:t>
       </w:r>
     </w:p>
     <w:p>
@@ -385,13 +560,131 @@
         <w:rPr>
           <w:lang w:val="en-US"/>
         </w:rPr>
-        <w:t>A unit can only move in the visible area of the map (the fog of war cannot be crossed).  Not all units can travel over all ground, and your mileage will vary.</w:t>
-      </w:r>
-      <w:r>
-        <w:rPr>
-          <w:lang w:val="en-US"/>
-        </w:rPr>
-        <w:t xml:space="preserve">  Airborne units are not blocked by ground features.</w:t>
+        <w:t>The white hexagonal border i</w:t>
+      </w:r>
+      <w:r>
+        <w:rPr>
+          <w:lang w:val="en-US"/>
+        </w:rPr>
+        <w:t xml:space="preserve">s the cursor, which is used to select </w:t>
+      </w:r>
+      <w:r>
+        <w:rPr>
+          <w:lang w:val="en-US"/>
+        </w:rPr>
+        <w:t>squads</w:t>
+      </w:r>
+      <w:r>
+        <w:rPr>
+          <w:lang w:val="en-US"/>
+        </w:rPr>
+        <w:t xml:space="preserve"> and give commands.  It can be moved using the joystick direction or the cursor keys.  The </w:t>
+      </w:r>
+      <w:r>
+        <w:rPr>
+          <w:lang w:val="en-US"/>
+        </w:rPr>
+        <w:t>squad</w:t>
+      </w:r>
+      <w:r>
+        <w:rPr>
+          <w:lang w:val="en-US"/>
+        </w:rPr>
+        <w:t xml:space="preserve"> </w:t>
+      </w:r>
+      <w:r>
+        <w:rPr>
+          <w:lang w:val="en-US"/>
+        </w:rPr>
+        <w:t>or map hexagon is selected by pressing the joystick button or the space bar.</w:t>
+      </w:r>
+    </w:p>
+    <w:p>
+      <w:pPr>
+        <w:pStyle w:val="Heading2"/>
+        <w:rPr>
+          <w:lang w:val="en-US"/>
+        </w:rPr>
+      </w:pPr>
+      <w:r>
+        <w:rPr>
+          <w:lang w:val="en-US"/>
+        </w:rPr>
+        <w:lastRenderedPageBreak/>
+        <w:t xml:space="preserve">Moving a </w:t>
+      </w:r>
+      <w:r>
+        <w:rPr>
+          <w:lang w:val="en-US"/>
+        </w:rPr>
+        <w:t>Squad</w:t>
+      </w:r>
+    </w:p>
+    <w:p>
+      <w:pPr>
+        <w:rPr>
+          <w:lang w:val="en-US"/>
+        </w:rPr>
+      </w:pPr>
+      <w:r>
+        <w:rPr>
+          <w:lang w:val="en-US"/>
+        </w:rPr>
+        <w:t xml:space="preserve">A </w:t>
+      </w:r>
+      <w:r>
+        <w:rPr>
+          <w:lang w:val="en-US"/>
+        </w:rPr>
+        <w:t xml:space="preserve">squad </w:t>
+      </w:r>
+      <w:r>
+        <w:rPr>
+          <w:lang w:val="en-US"/>
+        </w:rPr>
+        <w:t xml:space="preserve">can only move in the visible area of the map (the fog of war cannot be crossed).  Not all </w:t>
+      </w:r>
+      <w:r>
+        <w:rPr>
+          <w:lang w:val="en-US"/>
+        </w:rPr>
+        <w:t xml:space="preserve">squads </w:t>
+      </w:r>
+      <w:r>
+        <w:rPr>
+          <w:lang w:val="en-US"/>
+        </w:rPr>
+        <w:t>can travel over all ground</w:t>
+      </w:r>
+      <w:r>
+        <w:rPr>
+          <w:lang w:val="en-US"/>
+        </w:rPr>
+        <w:t xml:space="preserve"> types</w:t>
+      </w:r>
+      <w:r>
+        <w:rPr>
+          <w:lang w:val="en-US"/>
+        </w:rPr>
+        <w:t>, and your mileage will vary.</w:t>
+      </w:r>
+      <w:r>
+        <w:rPr>
+          <w:lang w:val="en-US"/>
+        </w:rPr>
+        <w:t xml:space="preserve">  Airborne </w:t>
+      </w:r>
+      <w:r>
+        <w:rPr>
+          <w:lang w:val="en-US"/>
+        </w:rPr>
+        <w:t xml:space="preserve">squads </w:t>
+      </w:r>
+      <w:r>
+        <w:rPr>
+          <w:lang w:val="en-US"/>
+        </w:rPr>
+        <w:t>are not blocked by ground features.</w:t>
       </w:r>
     </w:p>
     <w:tbl>
@@ -419,7 +712,19 @@
               <w:rPr>
                 <w:lang w:val="en-US"/>
               </w:rPr>
-              <w:t>First move the cursor to the unit you plan to move.</w:t>
+              <w:t xml:space="preserve">First move the cursor to the </w:t>
+            </w:r>
+            <w:r>
+              <w:rPr>
+                <w:lang w:val="en-US"/>
+              </w:rPr>
+              <w:t xml:space="preserve">squad </w:t>
+            </w:r>
+            <w:r>
+              <w:rPr>
+                <w:lang w:val="en-US"/>
+              </w:rPr>
+              <w:t>you plan to move.</w:t>
             </w:r>
           </w:p>
           <w:p>
@@ -463,7 +768,7 @@
                           </pic:cNvPicPr>
                         </pic:nvPicPr>
                         <pic:blipFill>
-                          <a:blip r:embed="rId5">
+                          <a:blip r:embed="rId6">
                             <a:extLst>
                               <a:ext uri="{28A0092B-C50C-407E-A947-70E740481C1C}">
                                 <a14:useLocalDpi xmlns:a14="http://schemas.microsoft.com/office/drawing/2010/main" val="0"/>
@@ -512,8 +817,19 @@
               <w:rPr>
                 <w:lang w:val="en-US"/>
               </w:rPr>
-              <w:lastRenderedPageBreak/>
-              <w:t>Select the unit with the joystick button or space.</w:t>
+              <w:t xml:space="preserve">Select the </w:t>
+            </w:r>
+            <w:r>
+              <w:rPr>
+                <w:lang w:val="en-US"/>
+              </w:rPr>
+              <w:t xml:space="preserve">squad </w:t>
+            </w:r>
+            <w:r>
+              <w:rPr>
+                <w:lang w:val="en-US"/>
+              </w:rPr>
+              <w:t>with the joystick button or space.</w:t>
             </w:r>
           </w:p>
           <w:p>
@@ -557,7 +873,7 @@
                           </pic:cNvPicPr>
                         </pic:nvPicPr>
                         <pic:blipFill>
-                          <a:blip r:embed="rId6">
+                          <a:blip r:embed="rId7">
                             <a:extLst>
                               <a:ext uri="{28A0092B-C50C-407E-A947-70E740481C1C}">
                                 <a14:useLocalDpi xmlns:a14="http://schemas.microsoft.com/office/drawing/2010/main" val="0"/>
@@ -606,13 +922,61 @@
               <w:rPr>
                 <w:lang w:val="en-US"/>
               </w:rPr>
-              <w:t>The highlighted area are all the places that the unit can move to.  Now move the cursor to the destination</w:t>
-            </w:r>
-            <w:r>
-              <w:rPr>
-                <w:lang w:val="en-US"/>
-              </w:rPr>
-              <w:t>.  A unit cannot easily bypass an enemy unit.</w:t>
+              <w:t xml:space="preserve">The highlighted area are all the places that the </w:t>
+            </w:r>
+            <w:r>
+              <w:rPr>
+                <w:lang w:val="en-US"/>
+              </w:rPr>
+              <w:t xml:space="preserve">squad </w:t>
+            </w:r>
+            <w:r>
+              <w:rPr>
+                <w:lang w:val="en-US"/>
+              </w:rPr>
+              <w:t>can move to.  Now move the cursor to the destination</w:t>
+            </w:r>
+            <w:r>
+              <w:rPr>
+                <w:lang w:val="en-US"/>
+              </w:rPr>
+              <w:t xml:space="preserve">.  A </w:t>
+            </w:r>
+            <w:r>
+              <w:rPr>
+                <w:lang w:val="en-US"/>
+              </w:rPr>
+              <w:t xml:space="preserve">squad </w:t>
+            </w:r>
+            <w:r>
+              <w:rPr>
+                <w:lang w:val="en-US"/>
+              </w:rPr>
+              <w:t xml:space="preserve">cannot </w:t>
+            </w:r>
+            <w:r>
+              <w:rPr>
+                <w:lang w:val="en-US"/>
+              </w:rPr>
+              <w:t>simply</w:t>
+            </w:r>
+            <w:r>
+              <w:rPr>
+                <w:lang w:val="en-US"/>
+              </w:rPr>
+              <w:t xml:space="preserve"> bypass an enemy </w:t>
+            </w:r>
+            <w:r>
+              <w:rPr>
+                <w:lang w:val="en-US"/>
+              </w:rPr>
+              <w:t>squad</w:t>
+            </w:r>
+            <w:r>
+              <w:rPr>
+                <w:lang w:val="en-US"/>
+              </w:rPr>
+              <w:t>.</w:t>
             </w:r>
           </w:p>
           <w:p>
@@ -656,7 +1020,7 @@
                           </pic:cNvPicPr>
                         </pic:nvPicPr>
                         <pic:blipFill>
-                          <a:blip r:embed="rId7">
+                          <a:blip r:embed="rId8">
                             <a:extLst>
                               <a:ext uri="{28A0092B-C50C-407E-A947-70E740481C1C}">
                                 <a14:useLocalDpi xmlns:a14="http://schemas.microsoft.com/office/drawing/2010/main" val="0"/>
@@ -718,7 +1082,19 @@
               <w:rPr>
                 <w:lang w:val="en-US"/>
               </w:rPr>
-              <w:t>You can abort the command by selecting an invalid hex or your original unit.</w:t>
+              <w:t xml:space="preserve">You can abort the command by selecting an invalid hex or your original </w:t>
+            </w:r>
+            <w:r>
+              <w:rPr>
+                <w:lang w:val="en-US"/>
+              </w:rPr>
+              <w:t>squad</w:t>
+            </w:r>
+            <w:r>
+              <w:rPr>
+                <w:lang w:val="en-US"/>
+              </w:rPr>
+              <w:t>.</w:t>
             </w:r>
           </w:p>
         </w:tc>
@@ -755,7 +1131,7 @@
                           </pic:cNvPicPr>
                         </pic:nvPicPr>
                         <pic:blipFill>
-                          <a:blip r:embed="rId8">
+                          <a:blip r:embed="rId9">
                             <a:extLst>
                               <a:ext uri="{28A0092B-C50C-407E-A947-70E740481C1C}">
                                 <a14:useLocalDpi xmlns:a14="http://schemas.microsoft.com/office/drawing/2010/main" val="0"/>
@@ -808,7 +1184,13 @@
         <w:rPr>
           <w:lang w:val="en-US"/>
         </w:rPr>
-        <w:t>Attacking a unit</w:t>
+        <w:t xml:space="preserve">Attacking a </w:t>
+      </w:r>
+      <w:r>
+        <w:rPr>
+          <w:lang w:val="en-US"/>
+        </w:rPr>
+        <w:t>Squad</w:t>
       </w:r>
     </w:p>
     <w:p>
@@ -821,19 +1203,104 @@
         <w:rPr>
           <w:lang w:val="en-US"/>
         </w:rPr>
-        <w:t>Units are either ground or airborne.  Not all ground units can attack airborne units, and their effectiveness is usually lower against airborne targets (except for the air defense unit).</w:t>
-      </w:r>
-      <w:r>
-        <w:rPr>
-          <w:lang w:val="en-US"/>
-        </w:rPr>
-        <w:t xml:space="preserve">  The range of attack also varies per unit type.</w:t>
-      </w:r>
-      <w:r>
-        <w:rPr>
-          <w:lang w:val="en-US"/>
-        </w:rPr>
-        <w:t xml:space="preserve">  One cannot attack a unit that is hidden by the fog of war.</w:t>
+        <w:t>S</w:t>
+      </w:r>
+      <w:r>
+        <w:rPr>
+          <w:lang w:val="en-US"/>
+        </w:rPr>
+        <w:t xml:space="preserve">quads </w:t>
+      </w:r>
+      <w:r>
+        <w:rPr>
+          <w:lang w:val="en-US"/>
+        </w:rPr>
+        <w:t xml:space="preserve">are either ground or airborne.  Not all ground </w:t>
+      </w:r>
+      <w:r>
+        <w:rPr>
+          <w:lang w:val="en-US"/>
+        </w:rPr>
+        <w:t>squads</w:t>
+      </w:r>
+      <w:r>
+        <w:rPr>
+          <w:lang w:val="en-US"/>
+        </w:rPr>
+        <w:t xml:space="preserve"> can attack airborne </w:t>
+      </w:r>
+      <w:r>
+        <w:rPr>
+          <w:lang w:val="en-US"/>
+        </w:rPr>
+        <w:t>squads</w:t>
+      </w:r>
+      <w:r>
+        <w:rPr>
+          <w:lang w:val="en-US"/>
+        </w:rPr>
+        <w:t xml:space="preserve">, and their effectiveness is usually lower against airborne targets (except for the air defense </w:t>
+      </w:r>
+      <w:r>
+        <w:rPr>
+          <w:lang w:val="en-US"/>
+        </w:rPr>
+        <w:t>squads</w:t>
+      </w:r>
+      <w:r>
+        <w:rPr>
+          <w:lang w:val="en-US"/>
+        </w:rPr>
+        <w:t>).</w:t>
+      </w:r>
+      <w:r>
+        <w:rPr>
+          <w:lang w:val="en-US"/>
+        </w:rPr>
+        <w:t xml:space="preserve">  The range of attack also varies per </w:t>
+      </w:r>
+      <w:r>
+        <w:rPr>
+          <w:lang w:val="en-US"/>
+        </w:rPr>
+        <w:t xml:space="preserve">squad </w:t>
+      </w:r>
+      <w:r>
+        <w:rPr>
+          <w:lang w:val="en-US"/>
+        </w:rPr>
+        <w:t>type.</w:t>
+      </w:r>
+      <w:r>
+        <w:rPr>
+          <w:lang w:val="en-US"/>
+        </w:rPr>
+        <w:t xml:space="preserve">  One cannot attack a </w:t>
+      </w:r>
+      <w:r>
+        <w:rPr>
+          <w:lang w:val="en-US"/>
+        </w:rPr>
+        <w:t xml:space="preserve">squad </w:t>
+      </w:r>
+      <w:r>
+        <w:rPr>
+          <w:lang w:val="en-US"/>
+        </w:rPr>
+        <w:t>that is hidden by the fog of war.</w:t>
+      </w:r>
+    </w:p>
+    <w:p>
+      <w:pPr>
+        <w:rPr>
+          <w:lang w:val="en-US"/>
+        </w:rPr>
+      </w:pPr>
+      <w:r>
+        <w:rPr>
+          <w:lang w:val="en-US"/>
+        </w:rPr>
+        <w:t>A squad will defend against an attack, if possible.  A defense against a squad that is far away, or cannot be shot at (e.g. airborne) is not possible.</w:t>
       </w:r>
     </w:p>
     <w:tbl>
@@ -861,7 +1328,20 @@
               <w:rPr>
                 <w:lang w:val="en-US"/>
               </w:rPr>
-              <w:t>First move the cursor to the unit you plan to attack with</w:t>
+              <w:lastRenderedPageBreak/>
+              <w:t xml:space="preserve">First move the cursor to the </w:t>
+            </w:r>
+            <w:r>
+              <w:rPr>
+                <w:lang w:val="en-US"/>
+              </w:rPr>
+              <w:t>squad</w:t>
+            </w:r>
+            <w:r>
+              <w:rPr>
+                <w:lang w:val="en-US"/>
+              </w:rPr>
+              <w:t xml:space="preserve"> you plan to attack with</w:t>
             </w:r>
           </w:p>
           <w:p>
@@ -900,99 +1380,6 @@
                       <pic:pic xmlns:pic="http://schemas.openxmlformats.org/drawingml/2006/picture">
                         <pic:nvPicPr>
                           <pic:cNvPr id="0" name="Picture 6"/>
-                          <pic:cNvPicPr>
-                            <a:picLocks noChangeAspect="1" noChangeArrowheads="1"/>
-                          </pic:cNvPicPr>
-                        </pic:nvPicPr>
-                        <pic:blipFill>
-                          <a:blip r:embed="rId9">
-                            <a:extLst>
-                              <a:ext uri="{28A0092B-C50C-407E-A947-70E740481C1C}">
-                                <a14:useLocalDpi xmlns:a14="http://schemas.microsoft.com/office/drawing/2010/main" val="0"/>
-                              </a:ext>
-                            </a:extLst>
-                          </a:blip>
-                          <a:srcRect/>
-                          <a:stretch>
-                            <a:fillRect/>
-                          </a:stretch>
-                        </pic:blipFill>
-                        <pic:spPr bwMode="auto">
-                          <a:xfrm>
-                            <a:off x="0" y="0"/>
-                            <a:ext cx="1828800" cy="1296000"/>
-                          </a:xfrm>
-                          <a:prstGeom prst="rect">
-                            <a:avLst/>
-                          </a:prstGeom>
-                          <a:noFill/>
-                          <a:ln>
-                            <a:noFill/>
-                          </a:ln>
-                        </pic:spPr>
-                      </pic:pic>
-                    </a:graphicData>
-                  </a:graphic>
-                </wp:inline>
-              </w:drawing>
-            </w:r>
-          </w:p>
-        </w:tc>
-      </w:tr>
-      <w:tr>
-        <w:tc>
-          <w:tcPr>
-            <w:tcW w:w="5807" w:type="dxa"/>
-          </w:tcPr>
-          <w:p>
-            <w:pPr>
-              <w:rPr>
-                <w:lang w:val="en-US"/>
-              </w:rPr>
-            </w:pPr>
-            <w:r>
-              <w:rPr>
-                <w:lang w:val="en-US"/>
-              </w:rPr>
-              <w:t>Select the unit with the joystick button or space.</w:t>
-            </w:r>
-          </w:p>
-          <w:p>
-            <w:pPr>
-              <w:rPr>
-                <w:lang w:val="en-US"/>
-              </w:rPr>
-            </w:pPr>
-          </w:p>
-        </w:tc>
-        <w:tc>
-          <w:tcPr>
-            <w:tcW w:w="3209" w:type="dxa"/>
-          </w:tcPr>
-          <w:p>
-            <w:pPr>
-              <w:rPr>
-                <w:lang w:val="en-US"/>
-              </w:rPr>
-            </w:pPr>
-            <w:r>
-              <w:rPr>
-                <w:noProof/>
-                <w:lang w:val="en-US"/>
-              </w:rPr>
-              <w:drawing>
-                <wp:inline distT="0" distB="0" distL="0" distR="0" wp14:anchorId="4541DAB4" wp14:editId="60550EF2">
-                  <wp:extent cx="1828800" cy="1296000"/>
-                  <wp:effectExtent l="0" t="0" r="0" b="0"/>
-                  <wp:docPr id="17" name="Picture 17"/>
-                  <wp:cNvGraphicFramePr>
-                    <a:graphicFrameLocks xmlns:a="http://schemas.openxmlformats.org/drawingml/2006/main" noChangeAspect="1"/>
-                  </wp:cNvGraphicFramePr>
-                  <a:graphic xmlns:a="http://schemas.openxmlformats.org/drawingml/2006/main">
-                    <a:graphicData uri="http://schemas.openxmlformats.org/drawingml/2006/picture">
-                      <pic:pic xmlns:pic="http://schemas.openxmlformats.org/drawingml/2006/picture">
-                        <pic:nvPicPr>
-                          <pic:cNvPr id="0" name="Picture 7"/>
                           <pic:cNvPicPr>
                             <a:picLocks noChangeAspect="1" noChangeArrowheads="1"/>
                           </pic:cNvPicPr>
@@ -1047,8 +1434,19 @@
               <w:rPr>
                 <w:lang w:val="en-US"/>
               </w:rPr>
-              <w:lastRenderedPageBreak/>
-              <w:t>The highlighted units are all potential targets.  Move the cursor to the target unit for the attack.</w:t>
+              <w:t xml:space="preserve">Select the </w:t>
+            </w:r>
+            <w:r>
+              <w:rPr>
+                <w:lang w:val="en-US"/>
+              </w:rPr>
+              <w:t>squad</w:t>
+            </w:r>
+            <w:r>
+              <w:rPr>
+                <w:lang w:val="en-US"/>
+              </w:rPr>
+              <w:t xml:space="preserve"> with the joystick button or space.</w:t>
             </w:r>
           </w:p>
           <w:p>
@@ -1075,10 +1473,10 @@
                 <w:lang w:val="en-US"/>
               </w:rPr>
               <w:drawing>
-                <wp:inline distT="0" distB="0" distL="0" distR="0" wp14:anchorId="58ED7524" wp14:editId="3A2B56F8">
+                <wp:inline distT="0" distB="0" distL="0" distR="0" wp14:anchorId="4541DAB4" wp14:editId="60550EF2">
                   <wp:extent cx="1828800" cy="1296000"/>
                   <wp:effectExtent l="0" t="0" r="0" b="0"/>
-                  <wp:docPr id="18" name="Picture 18"/>
+                  <wp:docPr id="17" name="Picture 17"/>
                   <wp:cNvGraphicFramePr>
                     <a:graphicFrameLocks xmlns:a="http://schemas.openxmlformats.org/drawingml/2006/main" noChangeAspect="1"/>
                   </wp:cNvGraphicFramePr>
@@ -1086,7 +1484,7 @@
                     <a:graphicData uri="http://schemas.openxmlformats.org/drawingml/2006/picture">
                       <pic:pic xmlns:pic="http://schemas.openxmlformats.org/drawingml/2006/picture">
                         <pic:nvPicPr>
-                          <pic:cNvPr id="0" name="Picture 8"/>
+                          <pic:cNvPr id="0" name="Picture 7"/>
                           <pic:cNvPicPr>
                             <a:picLocks noChangeAspect="1" noChangeArrowheads="1"/>
                           </pic:cNvPicPr>
@@ -1141,21 +1539,39 @@
               <w:rPr>
                 <w:lang w:val="en-US"/>
               </w:rPr>
-              <w:t>And press the joystick button or space again to complete the command.</w:t>
-            </w:r>
-          </w:p>
-          <w:p>
-            <w:pPr>
-              <w:rPr>
-                <w:lang w:val="en-US"/>
-              </w:rPr>
-            </w:pPr>
-            <w:r>
-              <w:rPr>
-                <w:lang w:val="en-US"/>
-              </w:rPr>
-              <w:t>You can abort the command by selecting an invalid hex or your original unit.</w:t>
-            </w:r>
+              <w:t xml:space="preserve">The highlighted </w:t>
+            </w:r>
+            <w:r>
+              <w:rPr>
+                <w:lang w:val="en-US"/>
+              </w:rPr>
+              <w:t>squads</w:t>
+            </w:r>
+            <w:r>
+              <w:rPr>
+                <w:lang w:val="en-US"/>
+              </w:rPr>
+              <w:t xml:space="preserve"> are all potential targets.  Move the cursor to the target </w:t>
+            </w:r>
+            <w:r>
+              <w:rPr>
+                <w:lang w:val="en-US"/>
+              </w:rPr>
+              <w:t>squad</w:t>
+            </w:r>
+            <w:r>
+              <w:rPr>
+                <w:lang w:val="en-US"/>
+              </w:rPr>
+              <w:t xml:space="preserve"> for the attack.</w:t>
+            </w:r>
+          </w:p>
+          <w:p>
+            <w:pPr>
+              <w:rPr>
+                <w:lang w:val="en-US"/>
+              </w:rPr>
+            </w:pPr>
           </w:p>
         </w:tc>
         <w:tc>
@@ -1174,10 +1590,10 @@
                 <w:lang w:val="en-US"/>
               </w:rPr>
               <w:drawing>
-                <wp:inline distT="0" distB="0" distL="0" distR="0" wp14:anchorId="55DC5B31" wp14:editId="2BB44801">
+                <wp:inline distT="0" distB="0" distL="0" distR="0" wp14:anchorId="58ED7524" wp14:editId="3A2B56F8">
                   <wp:extent cx="1828800" cy="1296000"/>
                   <wp:effectExtent l="0" t="0" r="0" b="0"/>
-                  <wp:docPr id="19" name="Picture 19"/>
+                  <wp:docPr id="18" name="Picture 18"/>
                   <wp:cNvGraphicFramePr>
                     <a:graphicFrameLocks xmlns:a="http://schemas.openxmlformats.org/drawingml/2006/main" noChangeAspect="1"/>
                   </wp:cNvGraphicFramePr>
@@ -1185,7 +1601,7 @@
                     <a:graphicData uri="http://schemas.openxmlformats.org/drawingml/2006/picture">
                       <pic:pic xmlns:pic="http://schemas.openxmlformats.org/drawingml/2006/picture">
                         <pic:nvPicPr>
-                          <pic:cNvPr id="0" name="Picture 9"/>
+                          <pic:cNvPr id="0" name="Picture 8"/>
                           <pic:cNvPicPr>
                             <a:picLocks noChangeAspect="1" noChangeArrowheads="1"/>
                           </pic:cNvPicPr>
@@ -1225,6 +1641,117 @@
           </w:p>
         </w:tc>
       </w:tr>
+      <w:tr>
+        <w:tc>
+          <w:tcPr>
+            <w:tcW w:w="5807" w:type="dxa"/>
+          </w:tcPr>
+          <w:p>
+            <w:pPr>
+              <w:rPr>
+                <w:lang w:val="en-US"/>
+              </w:rPr>
+            </w:pPr>
+            <w:r>
+              <w:rPr>
+                <w:lang w:val="en-US"/>
+              </w:rPr>
+              <w:t>And press the joystick button or space again to complete the command.</w:t>
+            </w:r>
+          </w:p>
+          <w:p>
+            <w:pPr>
+              <w:rPr>
+                <w:lang w:val="en-US"/>
+              </w:rPr>
+            </w:pPr>
+            <w:r>
+              <w:rPr>
+                <w:lang w:val="en-US"/>
+              </w:rPr>
+              <w:t xml:space="preserve">You can abort the command by selecting an invalid hex or your original </w:t>
+            </w:r>
+            <w:r>
+              <w:rPr>
+                <w:lang w:val="en-US"/>
+              </w:rPr>
+              <w:t>squad</w:t>
+            </w:r>
+            <w:r>
+              <w:rPr>
+                <w:lang w:val="en-US"/>
+              </w:rPr>
+              <w:t>.</w:t>
+            </w:r>
+          </w:p>
+        </w:tc>
+        <w:tc>
+          <w:tcPr>
+            <w:tcW w:w="3209" w:type="dxa"/>
+          </w:tcPr>
+          <w:p>
+            <w:pPr>
+              <w:rPr>
+                <w:lang w:val="en-US"/>
+              </w:rPr>
+            </w:pPr>
+            <w:r>
+              <w:rPr>
+                <w:noProof/>
+                <w:lang w:val="en-US"/>
+              </w:rPr>
+              <w:drawing>
+                <wp:inline distT="0" distB="0" distL="0" distR="0" wp14:anchorId="55DC5B31" wp14:editId="2BB44801">
+                  <wp:extent cx="1828800" cy="1296000"/>
+                  <wp:effectExtent l="0" t="0" r="0" b="0"/>
+                  <wp:docPr id="19" name="Picture 19"/>
+                  <wp:cNvGraphicFramePr>
+                    <a:graphicFrameLocks xmlns:a="http://schemas.openxmlformats.org/drawingml/2006/main" noChangeAspect="1"/>
+                  </wp:cNvGraphicFramePr>
+                  <a:graphic xmlns:a="http://schemas.openxmlformats.org/drawingml/2006/main">
+                    <a:graphicData uri="http://schemas.openxmlformats.org/drawingml/2006/picture">
+                      <pic:pic xmlns:pic="http://schemas.openxmlformats.org/drawingml/2006/picture">
+                        <pic:nvPicPr>
+                          <pic:cNvPr id="0" name="Picture 9"/>
+                          <pic:cNvPicPr>
+                            <a:picLocks noChangeAspect="1" noChangeArrowheads="1"/>
+                          </pic:cNvPicPr>
+                        </pic:nvPicPr>
+                        <pic:blipFill>
+                          <a:blip r:embed="rId13">
+                            <a:extLst>
+                              <a:ext uri="{28A0092B-C50C-407E-A947-70E740481C1C}">
+                                <a14:useLocalDpi xmlns:a14="http://schemas.microsoft.com/office/drawing/2010/main" val="0"/>
+                              </a:ext>
+                            </a:extLst>
+                          </a:blip>
+                          <a:srcRect/>
+                          <a:stretch>
+                            <a:fillRect/>
+                          </a:stretch>
+                        </pic:blipFill>
+                        <pic:spPr bwMode="auto">
+                          <a:xfrm>
+                            <a:off x="0" y="0"/>
+                            <a:ext cx="1828800" cy="1296000"/>
+                          </a:xfrm>
+                          <a:prstGeom prst="rect">
+                            <a:avLst/>
+                          </a:prstGeom>
+                          <a:noFill/>
+                          <a:ln>
+                            <a:noFill/>
+                          </a:ln>
+                        </pic:spPr>
+                      </pic:pic>
+                    </a:graphicData>
+                  </a:graphic>
+                </wp:inline>
+              </w:drawing>
+            </w:r>
+          </w:p>
+        </w:tc>
+      </w:tr>
     </w:tbl>
     <w:p>
       <w:pPr>
@@ -1235,10 +1762,60 @@
     </w:p>
     <w:p>
       <w:pPr>
-        <w:rPr>
-          <w:lang w:val="en-US"/>
-        </w:rPr>
-      </w:pPr>
+        <w:pStyle w:val="Heading2"/>
+        <w:rPr>
+          <w:lang w:val="en-US"/>
+        </w:rPr>
+      </w:pPr>
+      <w:r>
+        <w:rPr>
+          <w:lang w:val="en-US"/>
+        </w:rPr>
+        <w:t xml:space="preserve">Repairing a </w:t>
+      </w:r>
+      <w:r>
+        <w:rPr>
+          <w:lang w:val="en-US"/>
+        </w:rPr>
+        <w:t>Squad</w:t>
+      </w:r>
+    </w:p>
+    <w:p>
+      <w:pPr>
+        <w:rPr>
+          <w:lang w:val="en-US"/>
+        </w:rPr>
+      </w:pPr>
+      <w:r>
+        <w:rPr>
+          <w:lang w:val="en-US"/>
+        </w:rPr>
+        <w:t xml:space="preserve">Each </w:t>
+      </w:r>
+      <w:r>
+        <w:rPr>
+          <w:lang w:val="en-US"/>
+        </w:rPr>
+        <w:t>squad</w:t>
+      </w:r>
+      <w:r>
+        <w:rPr>
+          <w:lang w:val="en-US"/>
+        </w:rPr>
+        <w:t xml:space="preserve"> consists of up to five individual </w:t>
+      </w:r>
+      <w:r>
+        <w:rPr>
+          <w:lang w:val="en-US"/>
+        </w:rPr>
+        <w:t>units.  If units get destroyed during combat, they can be repaired using the repair command.  A repair command can be given instead of a move or attack command, but will only be executed if the squad is not attacked.</w:t>
+      </w:r>
+      <w:r>
+        <w:rPr>
+          <w:lang w:val="en-US"/>
+        </w:rPr>
+        <w:t xml:space="preserve">  The repair will rebuild one of the destroyed units.</w:t>
+      </w:r>
     </w:p>
     <w:p>
       <w:pPr>
@@ -1311,6 +1888,7 @@
                 <w:lang w:val="de-DE"/>
               </w:rPr>
             </w:pPr>
+            <w:proofErr w:type="spellStart"/>
             <w:r>
               <w:rPr>
                 <w:b/>
@@ -1319,6 +1897,7 @@
               </w:rPr>
               <w:t>Direction</w:t>
             </w:r>
+            <w:proofErr w:type="spellEnd"/>
           </w:p>
         </w:tc>
         <w:tc>
@@ -1377,6 +1956,7 @@
                 <w:lang w:val="de-DE"/>
               </w:rPr>
             </w:pPr>
+            <w:proofErr w:type="spellStart"/>
             <w:r>
               <w:rPr>
                 <w:b/>
@@ -1385,6 +1965,7 @@
               </w:rPr>
               <w:t>Function</w:t>
             </w:r>
+            <w:proofErr w:type="spellEnd"/>
           </w:p>
         </w:tc>
       </w:tr>
@@ -1403,8 +1984,16 @@
               <w:rPr>
                 <w:lang w:val="de-DE"/>
               </w:rPr>
-              <w:t>Top Left</w:t>
-            </w:r>
+              <w:t xml:space="preserve">Top </w:t>
+            </w:r>
+            <w:proofErr w:type="spellStart"/>
+            <w:r>
+              <w:rPr>
+                <w:lang w:val="de-DE"/>
+              </w:rPr>
+              <w:t>Left</w:t>
+            </w:r>
+            <w:proofErr w:type="spellEnd"/>
           </w:p>
         </w:tc>
         <w:tc>
@@ -1427,121 +2016,6 @@
                   <wp:extent cx="476316" cy="342948"/>
                   <wp:effectExtent l="0" t="0" r="0" b="0"/>
                   <wp:docPr id="1" name="Picture 1"/>
-                  <wp:cNvGraphicFramePr>
-                    <a:graphicFrameLocks xmlns:a="http://schemas.openxmlformats.org/drawingml/2006/main" noChangeAspect="1"/>
-                  </wp:cNvGraphicFramePr>
-                  <a:graphic xmlns:a="http://schemas.openxmlformats.org/drawingml/2006/main">
-                    <a:graphicData uri="http://schemas.openxmlformats.org/drawingml/2006/picture">
-                      <pic:pic xmlns:pic="http://schemas.openxmlformats.org/drawingml/2006/picture">
-                        <pic:nvPicPr>
-                          <pic:cNvPr id="1" name=""/>
-                          <pic:cNvPicPr/>
-                        </pic:nvPicPr>
-                        <pic:blipFill>
-                          <a:blip r:embed="rId13"/>
-                          <a:stretch>
-                            <a:fillRect/>
-                          </a:stretch>
-                        </pic:blipFill>
-                        <pic:spPr>
-                          <a:xfrm>
-                            <a:off x="0" y="0"/>
-                            <a:ext cx="476316" cy="342948"/>
-                          </a:xfrm>
-                          <a:prstGeom prst="rect">
-                            <a:avLst/>
-                          </a:prstGeom>
-                        </pic:spPr>
-                      </pic:pic>
-                    </a:graphicData>
-                  </a:graphic>
-                </wp:inline>
-              </w:drawing>
-            </w:r>
-          </w:p>
-        </w:tc>
-        <w:tc>
-          <w:tcPr>
-            <w:tcW w:w="1275" w:type="dxa"/>
-          </w:tcPr>
-          <w:p>
-            <w:pPr>
-              <w:rPr>
-                <w:lang w:val="de-DE"/>
-              </w:rPr>
-            </w:pPr>
-            <w:r>
-              <w:rPr>
-                <w:lang w:val="de-DE"/>
-              </w:rPr>
-              <w:t>R</w:t>
-            </w:r>
-          </w:p>
-        </w:tc>
-        <w:tc>
-          <w:tcPr>
-            <w:tcW w:w="5052" w:type="dxa"/>
-          </w:tcPr>
-          <w:p>
-            <w:pPr>
-              <w:rPr>
-                <w:lang w:val="en-US"/>
-              </w:rPr>
-            </w:pPr>
-            <w:r>
-              <w:rPr>
-                <w:lang w:val="en-US"/>
-              </w:rPr>
-              <w:t>Mark the unit for r</w:t>
-            </w:r>
-            <w:r>
-              <w:rPr>
-                <w:lang w:val="en-US"/>
-              </w:rPr>
-              <w:t>epair in the current move</w:t>
-            </w:r>
-          </w:p>
-        </w:tc>
-      </w:tr>
-      <w:tr>
-        <w:tc>
-          <w:tcPr>
-            <w:tcW w:w="1555" w:type="dxa"/>
-          </w:tcPr>
-          <w:p>
-            <w:pPr>
-              <w:rPr>
-                <w:lang w:val="de-DE"/>
-              </w:rPr>
-            </w:pPr>
-            <w:r>
-              <w:rPr>
-                <w:lang w:val="de-DE"/>
-              </w:rPr>
-              <w:t>Top Center</w:t>
-            </w:r>
-          </w:p>
-        </w:tc>
-        <w:tc>
-          <w:tcPr>
-            <w:tcW w:w="1134" w:type="dxa"/>
-          </w:tcPr>
-          <w:p>
-            <w:pPr>
-              <w:rPr>
-                <w:lang w:val="de-DE"/>
-              </w:rPr>
-            </w:pPr>
-            <w:r>
-              <w:rPr>
-                <w:noProof/>
-                <w:lang w:val="de-DE"/>
-              </w:rPr>
-              <w:drawing>
-                <wp:inline distT="0" distB="0" distL="0" distR="0" wp14:anchorId="3952A698" wp14:editId="32CDDBE1">
-                  <wp:extent cx="457264" cy="362001"/>
-                  <wp:effectExtent l="0" t="0" r="0" b="0"/>
-                  <wp:docPr id="2" name="Picture 2"/>
                   <wp:cNvGraphicFramePr>
                     <a:graphicFrameLocks xmlns:a="http://schemas.openxmlformats.org/drawingml/2006/main" noChangeAspect="1"/>
                   </wp:cNvGraphicFramePr>
@@ -1561,7 +2035,7 @@
                         <pic:spPr>
                           <a:xfrm>
                             <a:off x="0" y="0"/>
-                            <a:ext cx="457264" cy="362001"/>
+                            <a:ext cx="476316" cy="342948"/>
                           </a:xfrm>
                           <a:prstGeom prst="rect">
                             <a:avLst/>
@@ -1585,6 +2059,12 @@
                 <w:lang w:val="de-DE"/>
               </w:rPr>
             </w:pPr>
+            <w:r>
+              <w:rPr>
+                <w:lang w:val="de-DE"/>
+              </w:rPr>
+              <w:t>R</w:t>
+            </w:r>
           </w:p>
         </w:tc>
         <w:tc>
@@ -1594,14 +2074,20 @@
           <w:p>
             <w:pPr>
               <w:rPr>
-                <w:lang w:val="de-DE"/>
-              </w:rPr>
-            </w:pPr>
-            <w:r>
-              <w:rPr>
-                <w:lang w:val="de-DE"/>
-              </w:rPr>
-              <w:t>Info</w:t>
+                <w:lang w:val="en-US"/>
+              </w:rPr>
+            </w:pPr>
+            <w:r>
+              <w:rPr>
+                <w:lang w:val="en-US"/>
+              </w:rPr>
+              <w:t>Mark the unit for r</w:t>
+            </w:r>
+            <w:r>
+              <w:rPr>
+                <w:lang w:val="en-US"/>
+              </w:rPr>
+              <w:t>epair in the current move</w:t>
             </w:r>
           </w:p>
         </w:tc>
@@ -1621,7 +2107,7 @@
               <w:rPr>
                 <w:lang w:val="de-DE"/>
               </w:rPr>
-              <w:t>Top Right</w:t>
+              <w:t>Top Center</w:t>
             </w:r>
           </w:p>
         </w:tc>
@@ -1641,10 +2127,10 @@
                 <w:lang w:val="de-DE"/>
               </w:rPr>
               <w:drawing>
-                <wp:inline distT="0" distB="0" distL="0" distR="0" wp14:anchorId="4EB57D5F" wp14:editId="2397734A">
-                  <wp:extent cx="485843" cy="352474"/>
-                  <wp:effectExtent l="0" t="0" r="9525" b="9525"/>
-                  <wp:docPr id="3" name="Picture 3"/>
+                <wp:inline distT="0" distB="0" distL="0" distR="0" wp14:anchorId="3952A698" wp14:editId="32CDDBE1">
+                  <wp:extent cx="457264" cy="362001"/>
+                  <wp:effectExtent l="0" t="0" r="0" b="0"/>
+                  <wp:docPr id="2" name="Picture 2"/>
                   <wp:cNvGraphicFramePr>
                     <a:graphicFrameLocks xmlns:a="http://schemas.openxmlformats.org/drawingml/2006/main" noChangeAspect="1"/>
                   </wp:cNvGraphicFramePr>
@@ -1664,7 +2150,7 @@
                         <pic:spPr>
                           <a:xfrm>
                             <a:off x="0" y="0"/>
-                            <a:ext cx="485843" cy="352474"/>
+                            <a:ext cx="457264" cy="362001"/>
                           </a:xfrm>
                           <a:prstGeom prst="rect">
                             <a:avLst/>
@@ -1688,12 +2174,6 @@
                 <w:lang w:val="de-DE"/>
               </w:rPr>
             </w:pPr>
-            <w:r>
-              <w:rPr>
-                <w:lang w:val="de-DE"/>
-              </w:rPr>
-              <w:t>X</w:t>
-            </w:r>
           </w:p>
         </w:tc>
         <w:tc>
@@ -1703,20 +2183,14 @@
           <w:p>
             <w:pPr>
               <w:rPr>
-                <w:lang w:val="en-US"/>
-              </w:rPr>
-            </w:pPr>
-            <w:r>
-              <w:rPr>
-                <w:lang w:val="en-US"/>
-              </w:rPr>
-              <w:t>Undo the selected action f</w:t>
-            </w:r>
-            <w:r>
-              <w:rPr>
-                <w:lang w:val="en-US"/>
-              </w:rPr>
-              <w:t>or this unit</w:t>
+                <w:lang w:val="de-DE"/>
+              </w:rPr>
+            </w:pPr>
+            <w:r>
+              <w:rPr>
+                <w:lang w:val="de-DE"/>
+              </w:rPr>
+              <w:t>Info</w:t>
             </w:r>
           </w:p>
         </w:tc>
@@ -1736,7 +2210,8 @@
               <w:rPr>
                 <w:lang w:val="de-DE"/>
               </w:rPr>
-              <w:t>Bottom Left</w:t>
+              <w:lastRenderedPageBreak/>
+              <w:t>Top Right</w:t>
             </w:r>
           </w:p>
         </w:tc>
@@ -1756,10 +2231,10 @@
                 <w:lang w:val="de-DE"/>
               </w:rPr>
               <w:drawing>
-                <wp:inline distT="0" distB="0" distL="0" distR="0" wp14:anchorId="0663CE27" wp14:editId="3DE874D3">
-                  <wp:extent cx="457264" cy="342948"/>
-                  <wp:effectExtent l="0" t="0" r="0" b="0"/>
-                  <wp:docPr id="4" name="Picture 4"/>
+                <wp:inline distT="0" distB="0" distL="0" distR="0" wp14:anchorId="4EB57D5F" wp14:editId="2397734A">
+                  <wp:extent cx="485843" cy="352474"/>
+                  <wp:effectExtent l="0" t="0" r="9525" b="9525"/>
+                  <wp:docPr id="3" name="Picture 3"/>
                   <wp:cNvGraphicFramePr>
                     <a:graphicFrameLocks xmlns:a="http://schemas.openxmlformats.org/drawingml/2006/main" noChangeAspect="1"/>
                   </wp:cNvGraphicFramePr>
@@ -1779,7 +2254,7 @@
                         <pic:spPr>
                           <a:xfrm>
                             <a:off x="0" y="0"/>
-                            <a:ext cx="457264" cy="342948"/>
+                            <a:ext cx="485843" cy="352474"/>
                           </a:xfrm>
                           <a:prstGeom prst="rect">
                             <a:avLst/>
@@ -1803,6 +2278,12 @@
                 <w:lang w:val="de-DE"/>
               </w:rPr>
             </w:pPr>
+            <w:r>
+              <w:rPr>
+                <w:lang w:val="de-DE"/>
+              </w:rPr>
+              <w:t>X</w:t>
+            </w:r>
           </w:p>
         </w:tc>
         <w:tc>
@@ -1812,14 +2293,20 @@
           <w:p>
             <w:pPr>
               <w:rPr>
-                <w:lang w:val="de-DE"/>
-              </w:rPr>
-            </w:pPr>
-            <w:r>
-              <w:rPr>
-                <w:lang w:val="de-DE"/>
-              </w:rPr>
-              <w:t>Show Map</w:t>
+                <w:lang w:val="en-US"/>
+              </w:rPr>
+            </w:pPr>
+            <w:r>
+              <w:rPr>
+                <w:lang w:val="en-US"/>
+              </w:rPr>
+              <w:t>Undo the selected action f</w:t>
+            </w:r>
+            <w:r>
+              <w:rPr>
+                <w:lang w:val="en-US"/>
+              </w:rPr>
+              <w:t>or this unit</w:t>
             </w:r>
           </w:p>
         </w:tc>
@@ -1839,8 +2326,16 @@
               <w:rPr>
                 <w:lang w:val="de-DE"/>
               </w:rPr>
-              <w:t>Bottom Center</w:t>
-            </w:r>
+              <w:t xml:space="preserve">Bottom </w:t>
+            </w:r>
+            <w:proofErr w:type="spellStart"/>
+            <w:r>
+              <w:rPr>
+                <w:lang w:val="de-DE"/>
+              </w:rPr>
+              <w:t>Left</w:t>
+            </w:r>
+            <w:proofErr w:type="spellEnd"/>
           </w:p>
         </w:tc>
         <w:tc>
@@ -1859,10 +2354,10 @@
                 <w:lang w:val="de-DE"/>
               </w:rPr>
               <w:drawing>
-                <wp:inline distT="0" distB="0" distL="0" distR="0" wp14:anchorId="39D9114F" wp14:editId="5779DDD6">
-                  <wp:extent cx="523948" cy="362001"/>
+                <wp:inline distT="0" distB="0" distL="0" distR="0" wp14:anchorId="0663CE27" wp14:editId="3DE874D3">
+                  <wp:extent cx="457264" cy="342948"/>
                   <wp:effectExtent l="0" t="0" r="0" b="0"/>
-                  <wp:docPr id="5" name="Picture 5"/>
+                  <wp:docPr id="4" name="Picture 4"/>
                   <wp:cNvGraphicFramePr>
                     <a:graphicFrameLocks xmlns:a="http://schemas.openxmlformats.org/drawingml/2006/main" noChangeAspect="1"/>
                   </wp:cNvGraphicFramePr>
@@ -1882,7 +2377,7 @@
                         <pic:spPr>
                           <a:xfrm>
                             <a:off x="0" y="0"/>
-                            <a:ext cx="523948" cy="362001"/>
+                            <a:ext cx="457264" cy="342948"/>
                           </a:xfrm>
                           <a:prstGeom prst="rect">
                             <a:avLst/>
@@ -1906,6 +2401,12 @@
                 <w:lang w:val="de-DE"/>
               </w:rPr>
             </w:pPr>
+            <w:r>
+              <w:rPr>
+                <w:lang w:val="de-DE"/>
+              </w:rPr>
+              <w:t>M</w:t>
+            </w:r>
           </w:p>
         </w:tc>
         <w:tc>
@@ -1922,8 +2423,16 @@
               <w:rPr>
                 <w:lang w:val="de-DE"/>
               </w:rPr>
-              <w:t>Menu</w:t>
-            </w:r>
+              <w:t xml:space="preserve">Show </w:t>
+            </w:r>
+            <w:proofErr w:type="spellStart"/>
+            <w:r>
+              <w:rPr>
+                <w:lang w:val="de-DE"/>
+              </w:rPr>
+              <w:t>Map</w:t>
+            </w:r>
+            <w:proofErr w:type="spellEnd"/>
           </w:p>
         </w:tc>
       </w:tr>
@@ -1942,7 +2451,7 @@
               <w:rPr>
                 <w:lang w:val="de-DE"/>
               </w:rPr>
-              <w:t>Bottom Right</w:t>
+              <w:t>Bottom Center</w:t>
             </w:r>
           </w:p>
         </w:tc>
@@ -1962,10 +2471,10 @@
                 <w:lang w:val="de-DE"/>
               </w:rPr>
               <w:drawing>
-                <wp:inline distT="0" distB="0" distL="0" distR="0" wp14:anchorId="296F6250" wp14:editId="311B631E">
-                  <wp:extent cx="476316" cy="342948"/>
+                <wp:inline distT="0" distB="0" distL="0" distR="0" wp14:anchorId="39D9114F" wp14:editId="5779DDD6">
+                  <wp:extent cx="523948" cy="362001"/>
                   <wp:effectExtent l="0" t="0" r="0" b="0"/>
-                  <wp:docPr id="6" name="Picture 6"/>
+                  <wp:docPr id="5" name="Picture 5"/>
                   <wp:cNvGraphicFramePr>
                     <a:graphicFrameLocks xmlns:a="http://schemas.openxmlformats.org/drawingml/2006/main" noChangeAspect="1"/>
                   </wp:cNvGraphicFramePr>
@@ -1985,7 +2494,7 @@
                         <pic:spPr>
                           <a:xfrm>
                             <a:off x="0" y="0"/>
-                            <a:ext cx="476316" cy="342948"/>
+                            <a:ext cx="523948" cy="362001"/>
                           </a:xfrm>
                           <a:prstGeom prst="rect">
                             <a:avLst/>
@@ -2009,12 +2518,14 @@
                 <w:lang w:val="de-DE"/>
               </w:rPr>
             </w:pPr>
-            <w:r>
-              <w:rPr>
-                <w:lang w:val="de-DE"/>
-              </w:rPr>
-              <w:t>Z</w:t>
-            </w:r>
+            <w:proofErr w:type="spellStart"/>
+            <w:r>
+              <w:rPr>
+                <w:lang w:val="de-DE"/>
+              </w:rPr>
+              <w:t>Stop</w:t>
+            </w:r>
+            <w:proofErr w:type="spellEnd"/>
           </w:p>
         </w:tc>
         <w:tc>
@@ -2031,62 +2542,33 @@
               <w:rPr>
                 <w:lang w:val="de-DE"/>
               </w:rPr>
-              <w:t>Complete your move</w:t>
+              <w:t>Menu</w:t>
             </w:r>
           </w:p>
         </w:tc>
       </w:tr>
-    </w:tbl>
-    <w:p>
-      <w:pPr>
-        <w:rPr>
-          <w:lang w:val="de-DE"/>
-        </w:rPr>
-      </w:pPr>
-    </w:p>
-    <w:p>
-      <w:pPr>
-        <w:pStyle w:val="Heading1"/>
-        <w:rPr>
-          <w:lang w:val="de-DE"/>
-        </w:rPr>
-      </w:pPr>
-      <w:r>
-        <w:rPr>
-          <w:lang w:val="de-DE"/>
-        </w:rPr>
-        <w:t>Almanac</w:t>
-      </w:r>
-    </w:p>
-    <w:p>
-      <w:pPr>
-        <w:pStyle w:val="Heading2"/>
-        <w:rPr>
-          <w:lang w:val="de-DE"/>
-        </w:rPr>
-      </w:pPr>
-      <w:r>
-        <w:rPr>
-          <w:lang w:val="de-DE"/>
-        </w:rPr>
-        <w:t>Ground</w:t>
-      </w:r>
-    </w:p>
-    <w:tbl>
-      <w:tblPr>
-        <w:tblStyle w:val="TableGrid"/>
-        <w:tblW w:w="0" w:type="auto"/>
-        <w:tblLook w:val="04A0" w:firstRow="1" w:lastRow="0" w:firstColumn="1" w:lastColumn="0" w:noHBand="0" w:noVBand="1"/>
-      </w:tblPr>
-      <w:tblGrid>
-        <w:gridCol w:w="988"/>
-        <w:gridCol w:w="1275"/>
-        <w:gridCol w:w="6753"/>
-      </w:tblGrid>
       <w:tr>
         <w:tc>
           <w:tcPr>
-            <w:tcW w:w="988" w:type="dxa"/>
+            <w:tcW w:w="1555" w:type="dxa"/>
+          </w:tcPr>
+          <w:p>
+            <w:pPr>
+              <w:rPr>
+                <w:lang w:val="de-DE"/>
+              </w:rPr>
+            </w:pPr>
+            <w:r>
+              <w:rPr>
+                <w:lang w:val="de-DE"/>
+              </w:rPr>
+              <w:t>Bottom Right</w:t>
+            </w:r>
+          </w:p>
+        </w:tc>
+        <w:tc>
+          <w:tcPr>
+            <w:tcW w:w="1134" w:type="dxa"/>
           </w:tcPr>
           <w:p>
             <w:pPr>
@@ -2100,10 +2582,10 @@
                 <w:lang w:val="de-DE"/>
               </w:rPr>
               <w:drawing>
-                <wp:inline distT="0" distB="0" distL="0" distR="0" wp14:anchorId="2F9EAFE2" wp14:editId="75CE47B7">
-                  <wp:extent cx="390580" cy="323895"/>
-                  <wp:effectExtent l="0" t="0" r="9525" b="0"/>
-                  <wp:docPr id="20" name="Picture 20"/>
+                <wp:inline distT="0" distB="0" distL="0" distR="0" wp14:anchorId="296F6250" wp14:editId="311B631E">
+                  <wp:extent cx="476316" cy="342948"/>
+                  <wp:effectExtent l="0" t="0" r="0" b="0"/>
+                  <wp:docPr id="6" name="Picture 6"/>
                   <wp:cNvGraphicFramePr>
                     <a:graphicFrameLocks xmlns:a="http://schemas.openxmlformats.org/drawingml/2006/main" noChangeAspect="1"/>
                   </wp:cNvGraphicFramePr>
@@ -2123,7 +2605,7 @@
                         <pic:spPr>
                           <a:xfrm>
                             <a:off x="0" y="0"/>
-                            <a:ext cx="390580" cy="323895"/>
+                            <a:ext cx="476316" cy="342948"/>
                           </a:xfrm>
                           <a:prstGeom prst="rect">
                             <a:avLst/>
@@ -2151,35 +2633,444 @@
               <w:rPr>
                 <w:lang w:val="de-DE"/>
               </w:rPr>
-              <w:t>Beach</w:t>
-            </w:r>
-          </w:p>
-        </w:tc>
-        <w:tc>
-          <w:tcPr>
-            <w:tcW w:w="6753" w:type="dxa"/>
-          </w:tcPr>
-          <w:p>
-            <w:pPr>
-              <w:rPr>
-                <w:lang w:val="en-US"/>
-              </w:rPr>
-            </w:pPr>
-            <w:r>
-              <w:rPr>
-                <w:lang w:val="en-US"/>
-              </w:rPr>
-              <w:t>Passable by all units, s</w:t>
-            </w:r>
-            <w:r>
-              <w:rPr>
-                <w:lang w:val="en-US"/>
-              </w:rPr>
-              <w:t>mall defense bonus</w:t>
-            </w:r>
+              <w:t>Z</w:t>
+            </w:r>
+          </w:p>
+        </w:tc>
+        <w:tc>
+          <w:tcPr>
+            <w:tcW w:w="5052" w:type="dxa"/>
+          </w:tcPr>
+          <w:p>
+            <w:pPr>
+              <w:rPr>
+                <w:lang w:val="de-DE"/>
+              </w:rPr>
+            </w:pPr>
+            <w:proofErr w:type="spellStart"/>
+            <w:r>
+              <w:rPr>
+                <w:lang w:val="de-DE"/>
+              </w:rPr>
+              <w:t>Complete</w:t>
+            </w:r>
+            <w:proofErr w:type="spellEnd"/>
+            <w:r>
+              <w:rPr>
+                <w:lang w:val="de-DE"/>
+              </w:rPr>
+              <w:t xml:space="preserve"> </w:t>
+            </w:r>
+            <w:proofErr w:type="spellStart"/>
+            <w:r>
+              <w:rPr>
+                <w:lang w:val="de-DE"/>
+              </w:rPr>
+              <w:t>your</w:t>
+            </w:r>
+            <w:proofErr w:type="spellEnd"/>
+            <w:r>
+              <w:rPr>
+                <w:lang w:val="de-DE"/>
+              </w:rPr>
+              <w:t xml:space="preserve"> </w:t>
+            </w:r>
+            <w:proofErr w:type="spellStart"/>
+            <w:r>
+              <w:rPr>
+                <w:lang w:val="de-DE"/>
+              </w:rPr>
+              <w:t>move</w:t>
+            </w:r>
+            <w:proofErr w:type="spellEnd"/>
           </w:p>
         </w:tc>
       </w:tr>
+    </w:tbl>
+    <w:p>
+      <w:pPr>
+        <w:rPr>
+          <w:lang w:val="de-DE"/>
+        </w:rPr>
+      </w:pPr>
+    </w:p>
+    <w:p>
+      <w:pPr>
+        <w:pStyle w:val="Heading1"/>
+        <w:rPr>
+          <w:lang w:val="de-DE"/>
+        </w:rPr>
+      </w:pPr>
+      <w:r>
+        <w:rPr>
+          <w:lang w:val="de-DE"/>
+        </w:rPr>
+        <w:t>Squad Interaction</w:t>
+      </w:r>
+    </w:p>
+    <w:p>
+      <w:pPr>
+        <w:pStyle w:val="Heading2"/>
+        <w:rPr>
+          <w:lang w:val="en-US"/>
+        </w:rPr>
+      </w:pPr>
+      <w:r>
+        <w:rPr>
+          <w:lang w:val="en-US"/>
+        </w:rPr>
+        <w:t>Battl</w:t>
+      </w:r>
+      <w:r>
+        <w:rPr>
+          <w:lang w:val="en-US"/>
+        </w:rPr>
+        <w:t>e Execution</w:t>
+      </w:r>
+    </w:p>
+    <w:p>
+      <w:pPr>
+        <w:rPr>
+          <w:lang w:val="en-US"/>
+        </w:rPr>
+      </w:pPr>
+      <w:r>
+        <w:rPr>
+          <w:lang w:val="en-US"/>
+        </w:rPr>
+        <w:t>Battles are e</w:t>
+      </w:r>
+      <w:r>
+        <w:rPr>
+          <w:lang w:val="en-US"/>
+        </w:rPr>
+        <w:t>xecute in the order they are commanded.  Multiple battles against the same squad are executed in sequence. Each unit starts with full health in a battle sequence – thus it is recommended to attack the same target squad in sequence.</w:t>
+      </w:r>
+    </w:p>
+    <w:p>
+      <w:pPr>
+        <w:rPr>
+          <w:lang w:val="en-US"/>
+        </w:rPr>
+      </w:pPr>
+      <w:r>
+        <w:rPr>
+          <w:lang w:val="en-US"/>
+        </w:rPr>
+        <w:t>The health of units is restored after a battle sequence, but destroyed units remain destroyed.</w:t>
+      </w:r>
+      <w:r>
+        <w:rPr>
+          <w:lang w:val="en-US"/>
+        </w:rPr>
+        <w:t xml:space="preserve">  So a contiguous sequence of battles has a much higher probability of killing enemy units than several independent battles.</w:t>
+      </w:r>
+    </w:p>
+    <w:p>
+      <w:pPr>
+        <w:rPr>
+          <w:lang w:val="en-US"/>
+        </w:rPr>
+      </w:pPr>
+      <w:r>
+        <w:rPr>
+          <w:lang w:val="en-US"/>
+        </w:rPr>
+        <w:t>Each unit fires a limited number of shots per battle, based on the type. The order of shots fired is randomized, and a unit cannot fire after it has been destroyed.</w:t>
+      </w:r>
+      <w:r>
+        <w:rPr>
+          <w:lang w:val="en-US"/>
+        </w:rPr>
+        <w:t xml:space="preserve">  The target selection is also random</w:t>
+      </w:r>
+      <w:r>
+        <w:rPr>
+          <w:lang w:val="en-US"/>
+        </w:rPr>
+        <w:t xml:space="preserve"> and performed with the initial set of enemy units in mind.</w:t>
+      </w:r>
+      <w:r>
+        <w:rPr>
+          <w:lang w:val="en-US"/>
+        </w:rPr>
+        <w:t xml:space="preserve">  A lower number of targets will result in more shots fired on the same target, causing more potential damage to individual units – thus strength is in numbers.</w:t>
+      </w:r>
+    </w:p>
+    <w:p>
+      <w:pPr>
+        <w:rPr>
+          <w:lang w:val="en-US"/>
+        </w:rPr>
+      </w:pPr>
+      <w:r>
+        <w:rPr>
+          <w:noProof/>
+          <w:lang w:val="en-US"/>
+        </w:rPr>
+        <w:drawing>
+          <wp:inline distT="0" distB="0" distL="0" distR="0" wp14:anchorId="497CD91A" wp14:editId="45BF8E5A">
+            <wp:extent cx="3657600" cy="2590800"/>
+            <wp:effectExtent l="0" t="0" r="0" b="0"/>
+            <wp:docPr id="49" name="Picture 49"/>
+            <wp:cNvGraphicFramePr>
+              <a:graphicFrameLocks xmlns:a="http://schemas.openxmlformats.org/drawingml/2006/main" noChangeAspect="1"/>
+            </wp:cNvGraphicFramePr>
+            <a:graphic xmlns:a="http://schemas.openxmlformats.org/drawingml/2006/main">
+              <a:graphicData uri="http://schemas.openxmlformats.org/drawingml/2006/picture">
+                <pic:pic xmlns:pic="http://schemas.openxmlformats.org/drawingml/2006/picture">
+                  <pic:nvPicPr>
+                    <pic:cNvPr id="0" name="Picture 3"/>
+                    <pic:cNvPicPr>
+                      <a:picLocks noChangeAspect="1" noChangeArrowheads="1"/>
+                    </pic:cNvPicPr>
+                  </pic:nvPicPr>
+                  <pic:blipFill>
+                    <a:blip r:embed="rId20">
+                      <a:extLst>
+                        <a:ext uri="{28A0092B-C50C-407E-A947-70E740481C1C}">
+                          <a14:useLocalDpi xmlns:a14="http://schemas.microsoft.com/office/drawing/2010/main" val="0"/>
+                        </a:ext>
+                      </a:extLst>
+                    </a:blip>
+                    <a:srcRect/>
+                    <a:stretch>
+                      <a:fillRect/>
+                    </a:stretch>
+                  </pic:blipFill>
+                  <pic:spPr bwMode="auto">
+                    <a:xfrm>
+                      <a:off x="0" y="0"/>
+                      <a:ext cx="3657600" cy="2590800"/>
+                    </a:xfrm>
+                    <a:prstGeom prst="rect">
+                      <a:avLst/>
+                    </a:prstGeom>
+                    <a:noFill/>
+                    <a:ln>
+                      <a:noFill/>
+                    </a:ln>
+                  </pic:spPr>
+                </pic:pic>
+              </a:graphicData>
+            </a:graphic>
+          </wp:inline>
+        </w:drawing>
+      </w:r>
+    </w:p>
+    <w:p>
+      <w:pPr>
+        <w:rPr>
+          <w:lang w:val="en-US"/>
+        </w:rPr>
+      </w:pPr>
+      <w:r>
+        <w:rPr>
+          <w:lang w:val="en-US"/>
+        </w:rPr>
+        <w:t>The initial health of each unit depends on its type, armored units tend to have more health than simple infantry or drones.</w:t>
+      </w:r>
+      <w:r>
+        <w:rPr>
+          <w:lang w:val="en-US"/>
+        </w:rPr>
+        <w:t xml:space="preserve">  If a shot hits, the damage based on the firing unit type is deducted from the remaining health of the target, and if the health is depleted, the target is destroyed.</w:t>
+      </w:r>
+      <w:r>
+        <w:rPr>
+          <w:lang w:val="en-US"/>
+        </w:rPr>
+        <w:t xml:space="preserve"> The remaining and initial health of each unit is visualized with a health bard next to the unit.</w:t>
+      </w:r>
+    </w:p>
+    <w:p>
+      <w:pPr>
+        <w:rPr>
+          <w:lang w:val="en-US"/>
+        </w:rPr>
+      </w:pPr>
+      <w:r>
+        <w:rPr>
+          <w:lang w:val="en-US"/>
+        </w:rPr>
+        <w:t>The probability of a hit is determined by the shooters accuracy and the targets agility.</w:t>
+      </w:r>
+      <w:r>
+        <w:rPr>
+          <w:lang w:val="en-US"/>
+        </w:rPr>
+        <w:t xml:space="preserve">  Both factors scale </w:t>
+      </w:r>
+      <w:r>
+        <w:rPr>
+          <w:lang w:val="en-US"/>
+        </w:rPr>
+        <w:t xml:space="preserve">significantly </w:t>
+      </w:r>
+      <w:r>
+        <w:rPr>
+          <w:lang w:val="en-US"/>
+        </w:rPr>
+        <w:t>with the experience of the squad.</w:t>
+      </w:r>
+      <w:r>
+        <w:rPr>
+          <w:lang w:val="en-US"/>
+        </w:rPr>
+        <w:t xml:space="preserve">  An additional agility bonus is given to ground </w:t>
+      </w:r>
+      <w:r>
+        <w:rPr>
+          <w:lang w:val="en-US"/>
+        </w:rPr>
+        <w:lastRenderedPageBreak/>
+        <w:t xml:space="preserve">units based on the type of ground they are placed on.  </w:t>
+      </w:r>
+      <w:r>
+        <w:rPr>
+          <w:lang w:val="en-US"/>
+        </w:rPr>
+        <w:t>Infantry units also get a bonus on most ground types, if they had the ability to dig in by not being moved in the previous turn.</w:t>
+      </w:r>
+    </w:p>
+    <w:p>
+      <w:pPr>
+        <w:pStyle w:val="Heading2"/>
+        <w:rPr>
+          <w:lang w:val="en-US"/>
+        </w:rPr>
+      </w:pPr>
+      <w:r>
+        <w:rPr>
+          <w:lang w:val="en-US"/>
+        </w:rPr>
+        <w:t>Experience</w:t>
+      </w:r>
+    </w:p>
+    <w:p>
+      <w:pPr>
+        <w:rPr>
+          <w:lang w:val="en-US"/>
+        </w:rPr>
+      </w:pPr>
+      <w:r>
+        <w:rPr>
+          <w:lang w:val="en-US"/>
+        </w:rPr>
+        <w:t>Each squad has several attributes, displayed in the bottom status line</w:t>
+      </w:r>
+      <w:r>
+        <w:rPr>
+          <w:lang w:val="en-US"/>
+        </w:rPr>
+        <w:t>.</w:t>
+      </w:r>
+    </w:p>
+    <w:p>
+      <w:pPr>
+        <w:rPr>
+          <w:lang w:val="en-US"/>
+        </w:rPr>
+      </w:pPr>
+      <w:r>
+        <w:rPr>
+          <w:lang w:val="en-US"/>
+        </w:rPr>
+        <w:drawing>
+          <wp:inline distT="0" distB="0" distL="0" distR="0" wp14:anchorId="7085EB60" wp14:editId="5CA3A9F3">
+            <wp:extent cx="1381318" cy="190527"/>
+            <wp:effectExtent l="0" t="0" r="0" b="0"/>
+            <wp:docPr id="12" name="Picture 12"/>
+            <wp:cNvGraphicFramePr>
+              <a:graphicFrameLocks xmlns:a="http://schemas.openxmlformats.org/drawingml/2006/main" noChangeAspect="1"/>
+            </wp:cNvGraphicFramePr>
+            <a:graphic xmlns:a="http://schemas.openxmlformats.org/drawingml/2006/main">
+              <a:graphicData uri="http://schemas.openxmlformats.org/drawingml/2006/picture">
+                <pic:pic xmlns:pic="http://schemas.openxmlformats.org/drawingml/2006/picture">
+                  <pic:nvPicPr>
+                    <pic:cNvPr id="1" name=""/>
+                    <pic:cNvPicPr/>
+                  </pic:nvPicPr>
+                  <pic:blipFill>
+                    <a:blip r:embed="rId21"/>
+                    <a:stretch>
+                      <a:fillRect/>
+                    </a:stretch>
+                  </pic:blipFill>
+                  <pic:spPr>
+                    <a:xfrm>
+                      <a:off x="0" y="0"/>
+                      <a:ext cx="1381318" cy="190527"/>
+                    </a:xfrm>
+                    <a:prstGeom prst="rect">
+                      <a:avLst/>
+                    </a:prstGeom>
+                  </pic:spPr>
+                </pic:pic>
+              </a:graphicData>
+            </a:graphic>
+          </wp:inline>
+        </w:drawing>
+      </w:r>
+    </w:p>
+    <w:p>
+      <w:pPr>
+        <w:rPr>
+          <w:lang w:val="en-US"/>
+        </w:rPr>
+      </w:pPr>
+      <w:r>
+        <w:rPr>
+          <w:lang w:val="en-US"/>
+        </w:rPr>
+        <w:t>The squad number, the type of squad, the number of units remaining in the squad and the experience level.</w:t>
+      </w:r>
+      <w:r>
+        <w:rPr>
+          <w:lang w:val="en-US"/>
+        </w:rPr>
+        <w:t xml:space="preserve">  The experience level rises whenever a squad is actively involved in battle, starting at rookie level and ending at battle hardened major.  The experience has a major impact on the squads battle performance by scaling the agility and accuracy factors.</w:t>
+      </w:r>
+    </w:p>
+    <w:p>
+      <w:pPr>
+        <w:pStyle w:val="Heading1"/>
+        <w:rPr>
+          <w:lang w:val="en-US"/>
+        </w:rPr>
+      </w:pPr>
+      <w:r>
+        <w:rPr>
+          <w:lang w:val="en-US"/>
+        </w:rPr>
+        <w:t>Almanac</w:t>
+      </w:r>
+    </w:p>
+    <w:p>
+      <w:pPr>
+        <w:pStyle w:val="Heading2"/>
+        <w:rPr>
+          <w:lang w:val="en-US"/>
+        </w:rPr>
+      </w:pPr>
+      <w:r>
+        <w:rPr>
+          <w:lang w:val="en-US"/>
+        </w:rPr>
+        <w:t>Ground</w:t>
+      </w:r>
+    </w:p>
+    <w:tbl>
+      <w:tblPr>
+        <w:tblStyle w:val="TableGrid"/>
+        <w:tblW w:w="0" w:type="auto"/>
+        <w:tblLook w:val="04A0" w:firstRow="1" w:lastRow="0" w:firstColumn="1" w:lastColumn="0" w:noHBand="0" w:noVBand="1"/>
+      </w:tblPr>
+      <w:tblGrid>
+        <w:gridCol w:w="988"/>
+        <w:gridCol w:w="1275"/>
+        <w:gridCol w:w="6753"/>
+      </w:tblGrid>
       <w:tr>
         <w:tc>
           <w:tcPr>
@@ -2197,204 +3088,10 @@
                 <w:lang w:val="de-DE"/>
               </w:rPr>
               <w:drawing>
-                <wp:inline distT="0" distB="0" distL="0" distR="0" wp14:anchorId="344664D7" wp14:editId="0B9758E9">
-                  <wp:extent cx="381053" cy="323895"/>
-                  <wp:effectExtent l="0" t="0" r="0" b="0"/>
-                  <wp:docPr id="21" name="Picture 21"/>
-                  <wp:cNvGraphicFramePr>
-                    <a:graphicFrameLocks xmlns:a="http://schemas.openxmlformats.org/drawingml/2006/main" noChangeAspect="1"/>
-                  </wp:cNvGraphicFramePr>
-                  <a:graphic xmlns:a="http://schemas.openxmlformats.org/drawingml/2006/main">
-                    <a:graphicData uri="http://schemas.openxmlformats.org/drawingml/2006/picture">
-                      <pic:pic xmlns:pic="http://schemas.openxmlformats.org/drawingml/2006/picture">
-                        <pic:nvPicPr>
-                          <pic:cNvPr id="1" name=""/>
-                          <pic:cNvPicPr/>
-                        </pic:nvPicPr>
-                        <pic:blipFill>
-                          <a:blip r:embed="rId20"/>
-                          <a:stretch>
-                            <a:fillRect/>
-                          </a:stretch>
-                        </pic:blipFill>
-                        <pic:spPr>
-                          <a:xfrm>
-                            <a:off x="0" y="0"/>
-                            <a:ext cx="381053" cy="323895"/>
-                          </a:xfrm>
-                          <a:prstGeom prst="rect">
-                            <a:avLst/>
-                          </a:prstGeom>
-                        </pic:spPr>
-                      </pic:pic>
-                    </a:graphicData>
-                  </a:graphic>
-                </wp:inline>
-              </w:drawing>
-            </w:r>
-          </w:p>
-        </w:tc>
-        <w:tc>
-          <w:tcPr>
-            <w:tcW w:w="1275" w:type="dxa"/>
-          </w:tcPr>
-          <w:p>
-            <w:pPr>
-              <w:rPr>
-                <w:lang w:val="de-DE"/>
-              </w:rPr>
-            </w:pPr>
-            <w:r>
-              <w:rPr>
-                <w:lang w:val="de-DE"/>
-              </w:rPr>
-              <w:t>Shallows</w:t>
-            </w:r>
-          </w:p>
-        </w:tc>
-        <w:tc>
-          <w:tcPr>
-            <w:tcW w:w="6753" w:type="dxa"/>
-          </w:tcPr>
-          <w:p>
-            <w:pPr>
-              <w:rPr>
-                <w:lang w:val="en-US"/>
-              </w:rPr>
-            </w:pPr>
-            <w:r>
-              <w:rPr>
-                <w:lang w:val="en-US"/>
-              </w:rPr>
-              <w:t>Passable by light units, n</w:t>
-            </w:r>
-            <w:r>
-              <w:rPr>
-                <w:lang w:val="en-US"/>
-              </w:rPr>
-              <w:t>o defense bonus</w:t>
-            </w:r>
-          </w:p>
-        </w:tc>
-      </w:tr>
-      <w:tr>
-        <w:tc>
-          <w:tcPr>
-            <w:tcW w:w="988" w:type="dxa"/>
-          </w:tcPr>
-          <w:p>
-            <w:pPr>
-              <w:rPr>
-                <w:lang w:val="de-DE"/>
-              </w:rPr>
-            </w:pPr>
-            <w:r>
-              <w:rPr>
-                <w:noProof/>
-                <w:lang w:val="de-DE"/>
-              </w:rPr>
-              <w:drawing>
-                <wp:inline distT="0" distB="0" distL="0" distR="0" wp14:anchorId="1BB7885C" wp14:editId="6AF6FED2">
-                  <wp:extent cx="428685" cy="285790"/>
+                <wp:inline distT="0" distB="0" distL="0" distR="0" wp14:anchorId="2F9EAFE2" wp14:editId="75CE47B7">
+                  <wp:extent cx="390580" cy="323895"/>
                   <wp:effectExtent l="0" t="0" r="9525" b="0"/>
-                  <wp:docPr id="22" name="Picture 22"/>
-                  <wp:cNvGraphicFramePr>
-                    <a:graphicFrameLocks xmlns:a="http://schemas.openxmlformats.org/drawingml/2006/main" noChangeAspect="1"/>
-                  </wp:cNvGraphicFramePr>
-                  <a:graphic xmlns:a="http://schemas.openxmlformats.org/drawingml/2006/main">
-                    <a:graphicData uri="http://schemas.openxmlformats.org/drawingml/2006/picture">
-                      <pic:pic xmlns:pic="http://schemas.openxmlformats.org/drawingml/2006/picture">
-                        <pic:nvPicPr>
-                          <pic:cNvPr id="1" name=""/>
-                          <pic:cNvPicPr/>
-                        </pic:nvPicPr>
-                        <pic:blipFill>
-                          <a:blip r:embed="rId21"/>
-                          <a:stretch>
-                            <a:fillRect/>
-                          </a:stretch>
-                        </pic:blipFill>
-                        <pic:spPr>
-                          <a:xfrm>
-                            <a:off x="0" y="0"/>
-                            <a:ext cx="428685" cy="285790"/>
-                          </a:xfrm>
-                          <a:prstGeom prst="rect">
-                            <a:avLst/>
-                          </a:prstGeom>
-                        </pic:spPr>
-                      </pic:pic>
-                    </a:graphicData>
-                  </a:graphic>
-                </wp:inline>
-              </w:drawing>
-            </w:r>
-          </w:p>
-        </w:tc>
-        <w:tc>
-          <w:tcPr>
-            <w:tcW w:w="1275" w:type="dxa"/>
-          </w:tcPr>
-          <w:p>
-            <w:pPr>
-              <w:rPr>
-                <w:lang w:val="de-DE"/>
-              </w:rPr>
-            </w:pPr>
-            <w:r>
-              <w:rPr>
-                <w:lang w:val="de-DE"/>
-              </w:rPr>
-              <w:t>Forrest</w:t>
-            </w:r>
-          </w:p>
-        </w:tc>
-        <w:tc>
-          <w:tcPr>
-            <w:tcW w:w="6753" w:type="dxa"/>
-          </w:tcPr>
-          <w:p>
-            <w:pPr>
-              <w:rPr>
-                <w:lang w:val="en-US"/>
-              </w:rPr>
-            </w:pPr>
-            <w:r>
-              <w:rPr>
-                <w:lang w:val="en-US"/>
-              </w:rPr>
-              <w:t>Passable only by infantry o</w:t>
-            </w:r>
-            <w:r>
-              <w:rPr>
-                <w:lang w:val="en-US"/>
-              </w:rPr>
-              <w:t>r airborne units, heavy defense bonus for infantry</w:t>
-            </w:r>
-          </w:p>
-        </w:tc>
-      </w:tr>
-      <w:tr>
-        <w:tc>
-          <w:tcPr>
-            <w:tcW w:w="988" w:type="dxa"/>
-          </w:tcPr>
-          <w:p>
-            <w:pPr>
-              <w:rPr>
-                <w:lang w:val="de-DE"/>
-              </w:rPr>
-            </w:pPr>
-            <w:r>
-              <w:rPr>
-                <w:noProof/>
-                <w:lang w:val="de-DE"/>
-              </w:rPr>
-              <w:drawing>
-                <wp:inline distT="0" distB="0" distL="0" distR="0" wp14:anchorId="30090579" wp14:editId="6523CB4C">
-                  <wp:extent cx="409632" cy="276264"/>
-                  <wp:effectExtent l="0" t="0" r="0" b="9525"/>
-                  <wp:docPr id="23" name="Picture 23"/>
+                  <wp:docPr id="20" name="Picture 20"/>
                   <wp:cNvGraphicFramePr>
                     <a:graphicFrameLocks xmlns:a="http://schemas.openxmlformats.org/drawingml/2006/main" noChangeAspect="1"/>
                   </wp:cNvGraphicFramePr>
@@ -2414,7 +3111,7 @@
                         <pic:spPr>
                           <a:xfrm>
                             <a:off x="0" y="0"/>
-                            <a:ext cx="409632" cy="276264"/>
+                            <a:ext cx="390580" cy="323895"/>
                           </a:xfrm>
                           <a:prstGeom prst="rect">
                             <a:avLst/>
@@ -2442,7 +3139,7 @@
               <w:rPr>
                 <w:lang w:val="de-DE"/>
               </w:rPr>
-              <w:t>Ocean</w:t>
+              <w:t>Beach</w:t>
             </w:r>
           </w:p>
         </w:tc>
@@ -2460,13 +3157,13 @@
               <w:rPr>
                 <w:lang w:val="en-US"/>
               </w:rPr>
-              <w:t>Passable only by hovercraft o</w:t>
-            </w:r>
-            <w:r>
-              <w:rPr>
-                <w:lang w:val="en-US"/>
-              </w:rPr>
-              <w:t>r airborne unit, no defense bonus</w:t>
+              <w:t>Passable by all units, s</w:t>
+            </w:r>
+            <w:r>
+              <w:rPr>
+                <w:lang w:val="en-US"/>
+              </w:rPr>
+              <w:t>mall defense bonus</w:t>
             </w:r>
           </w:p>
         </w:tc>
@@ -2487,12 +3184,11 @@
                 <w:noProof/>
                 <w:lang w:val="de-DE"/>
               </w:rPr>
-              <w:lastRenderedPageBreak/>
               <w:drawing>
-                <wp:inline distT="0" distB="0" distL="0" distR="0" wp14:anchorId="56CA7AC7" wp14:editId="30D4FA63">
-                  <wp:extent cx="390580" cy="323895"/>
-                  <wp:effectExtent l="0" t="0" r="9525" b="0"/>
-                  <wp:docPr id="24" name="Picture 24"/>
+                <wp:inline distT="0" distB="0" distL="0" distR="0" wp14:anchorId="344664D7" wp14:editId="0B9758E9">
+                  <wp:extent cx="381053" cy="323895"/>
+                  <wp:effectExtent l="0" t="0" r="0" b="0"/>
+                  <wp:docPr id="21" name="Picture 21"/>
                   <wp:cNvGraphicFramePr>
                     <a:graphicFrameLocks xmlns:a="http://schemas.openxmlformats.org/drawingml/2006/main" noChangeAspect="1"/>
                   </wp:cNvGraphicFramePr>
@@ -2512,7 +3208,7 @@
                         <pic:spPr>
                           <a:xfrm>
                             <a:off x="0" y="0"/>
-                            <a:ext cx="390580" cy="323895"/>
+                            <a:ext cx="381053" cy="323895"/>
                           </a:xfrm>
                           <a:prstGeom prst="rect">
                             <a:avLst/>
@@ -2536,12 +3232,14 @@
                 <w:lang w:val="de-DE"/>
               </w:rPr>
             </w:pPr>
-            <w:r>
-              <w:rPr>
-                <w:lang w:val="de-DE"/>
-              </w:rPr>
-              <w:t>Mountain</w:t>
-            </w:r>
+            <w:proofErr w:type="spellStart"/>
+            <w:r>
+              <w:rPr>
+                <w:lang w:val="de-DE"/>
+              </w:rPr>
+              <w:t>Shallows</w:t>
+            </w:r>
+            <w:proofErr w:type="spellEnd"/>
           </w:p>
         </w:tc>
         <w:tc>
@@ -2558,13 +3256,13 @@
               <w:rPr>
                 <w:lang w:val="en-US"/>
               </w:rPr>
-              <w:t>Passable only by infantry o</w:t>
-            </w:r>
-            <w:r>
-              <w:rPr>
-                <w:lang w:val="en-US"/>
-              </w:rPr>
-              <w:t>r airborne units, extreme defense bonus for infantry</w:t>
+              <w:t>Passable by light units, n</w:t>
+            </w:r>
+            <w:r>
+              <w:rPr>
+                <w:lang w:val="en-US"/>
+              </w:rPr>
+              <w:t>o defense bonus</w:t>
             </w:r>
           </w:p>
         </w:tc>
@@ -2586,10 +3284,10 @@
                 <w:lang w:val="de-DE"/>
               </w:rPr>
               <w:drawing>
-                <wp:inline distT="0" distB="0" distL="0" distR="0" wp14:anchorId="62A2FBE6" wp14:editId="21A69B98">
-                  <wp:extent cx="390580" cy="295316"/>
+                <wp:inline distT="0" distB="0" distL="0" distR="0" wp14:anchorId="1BB7885C" wp14:editId="6AF6FED2">
+                  <wp:extent cx="428685" cy="285790"/>
                   <wp:effectExtent l="0" t="0" r="9525" b="0"/>
-                  <wp:docPr id="26" name="Picture 26"/>
+                  <wp:docPr id="22" name="Picture 22"/>
                   <wp:cNvGraphicFramePr>
                     <a:graphicFrameLocks xmlns:a="http://schemas.openxmlformats.org/drawingml/2006/main" noChangeAspect="1"/>
                   </wp:cNvGraphicFramePr>
@@ -2609,7 +3307,7 @@
                         <pic:spPr>
                           <a:xfrm>
                             <a:off x="0" y="0"/>
-                            <a:ext cx="390580" cy="295316"/>
+                            <a:ext cx="428685" cy="285790"/>
                           </a:xfrm>
                           <a:prstGeom prst="rect">
                             <a:avLst/>
@@ -2637,7 +3335,7 @@
               <w:rPr>
                 <w:lang w:val="de-DE"/>
               </w:rPr>
-              <w:t>Road</w:t>
+              <w:t>Forrest</w:t>
             </w:r>
           </w:p>
         </w:tc>
@@ -2655,50 +3353,17 @@
               <w:rPr>
                 <w:lang w:val="en-US"/>
               </w:rPr>
-              <w:t>Passable by all units, f</w:t>
-            </w:r>
-            <w:r>
-              <w:rPr>
-                <w:lang w:val="en-US"/>
-              </w:rPr>
-              <w:t>ast travel for all tanks, no defense bonus</w:t>
+              <w:t>Passable only by infantry o</w:t>
+            </w:r>
+            <w:r>
+              <w:rPr>
+                <w:lang w:val="en-US"/>
+              </w:rPr>
+              <w:t>r airborne units, heavy defense bonus for infantry</w:t>
             </w:r>
           </w:p>
         </w:tc>
       </w:tr>
-    </w:tbl>
-    <w:p>
-      <w:pPr>
-        <w:rPr>
-          <w:lang w:val="en-US"/>
-        </w:rPr>
-      </w:pPr>
-    </w:p>
-    <w:p>
-      <w:pPr>
-        <w:pStyle w:val="Heading2"/>
-        <w:rPr>
-          <w:lang w:val="en-US"/>
-        </w:rPr>
-      </w:pPr>
-      <w:r>
-        <w:rPr>
-          <w:lang w:val="en-US"/>
-        </w:rPr>
-        <w:t>Units</w:t>
-      </w:r>
-    </w:p>
-    <w:tbl>
-      <w:tblPr>
-        <w:tblStyle w:val="TableGrid"/>
-        <w:tblW w:w="0" w:type="auto"/>
-        <w:tblLook w:val="04A0" w:firstRow="1" w:lastRow="0" w:firstColumn="1" w:lastColumn="0" w:noHBand="0" w:noVBand="1"/>
-      </w:tblPr>
-      <w:tblGrid>
-        <w:gridCol w:w="988"/>
-        <w:gridCol w:w="1275"/>
-        <w:gridCol w:w="6753"/>
-      </w:tblGrid>
       <w:tr>
         <w:tc>
           <w:tcPr>
@@ -2707,19 +3372,19 @@
           <w:p>
             <w:pPr>
               <w:rPr>
-                <w:lang w:val="en-US"/>
+                <w:lang w:val="de-DE"/>
               </w:rPr>
             </w:pPr>
             <w:r>
               <w:rPr>
                 <w:noProof/>
-                <w:lang w:val="en-US"/>
+                <w:lang w:val="de-DE"/>
               </w:rPr>
               <w:drawing>
-                <wp:inline distT="0" distB="0" distL="0" distR="0" wp14:anchorId="7E7FA5D0" wp14:editId="02091F3E">
-                  <wp:extent cx="390580" cy="323895"/>
-                  <wp:effectExtent l="0" t="0" r="9525" b="0"/>
-                  <wp:docPr id="27" name="Picture 27"/>
+                <wp:inline distT="0" distB="0" distL="0" distR="0" wp14:anchorId="30090579" wp14:editId="6523CB4C">
+                  <wp:extent cx="409632" cy="276264"/>
+                  <wp:effectExtent l="0" t="0" r="0" b="9525"/>
+                  <wp:docPr id="23" name="Picture 23"/>
                   <wp:cNvGraphicFramePr>
                     <a:graphicFrameLocks xmlns:a="http://schemas.openxmlformats.org/drawingml/2006/main" noChangeAspect="1"/>
                   </wp:cNvGraphicFramePr>
@@ -2739,7 +3404,7 @@
                         <pic:spPr>
                           <a:xfrm>
                             <a:off x="0" y="0"/>
-                            <a:ext cx="390580" cy="323895"/>
+                            <a:ext cx="409632" cy="276264"/>
                           </a:xfrm>
                           <a:prstGeom prst="rect">
                             <a:avLst/>
@@ -2760,14 +3425,14 @@
           <w:p>
             <w:pPr>
               <w:rPr>
-                <w:lang w:val="en-US"/>
-              </w:rPr>
-            </w:pPr>
-            <w:r>
-              <w:rPr>
-                <w:lang w:val="en-US"/>
-              </w:rPr>
-              <w:t>Command</w:t>
+                <w:lang w:val="de-DE"/>
+              </w:rPr>
+            </w:pPr>
+            <w:r>
+              <w:rPr>
+                <w:lang w:val="de-DE"/>
+              </w:rPr>
+              <w:t>Ocean</w:t>
             </w:r>
           </w:p>
         </w:tc>
@@ -2785,7 +3450,13 @@
               <w:rPr>
                 <w:lang w:val="en-US"/>
               </w:rPr>
-              <w:t>Destroy the enemy command post to win the game</w:t>
+              <w:t>Passable only by hovercraft o</w:t>
+            </w:r>
+            <w:r>
+              <w:rPr>
+                <w:lang w:val="en-US"/>
+              </w:rPr>
+              <w:t>r airborne unit, no defense bonus</w:t>
             </w:r>
           </w:p>
         </w:tc>
@@ -2798,19 +3469,19 @@
           <w:p>
             <w:pPr>
               <w:rPr>
-                <w:lang w:val="en-US"/>
+                <w:lang w:val="de-DE"/>
               </w:rPr>
             </w:pPr>
             <w:r>
               <w:rPr>
                 <w:noProof/>
-                <w:lang w:val="en-US"/>
+                <w:lang w:val="de-DE"/>
               </w:rPr>
               <w:drawing>
-                <wp:inline distT="0" distB="0" distL="0" distR="0" wp14:anchorId="266592B7" wp14:editId="21BA35DF">
+                <wp:inline distT="0" distB="0" distL="0" distR="0" wp14:anchorId="56CA7AC7" wp14:editId="30D4FA63">
                   <wp:extent cx="390580" cy="323895"/>
                   <wp:effectExtent l="0" t="0" r="9525" b="0"/>
-                  <wp:docPr id="28" name="Picture 28"/>
+                  <wp:docPr id="24" name="Picture 24"/>
                   <wp:cNvGraphicFramePr>
                     <a:graphicFrameLocks xmlns:a="http://schemas.openxmlformats.org/drawingml/2006/main" noChangeAspect="1"/>
                   </wp:cNvGraphicFramePr>
@@ -2851,14 +3522,14 @@
           <w:p>
             <w:pPr>
               <w:rPr>
-                <w:lang w:val="en-US"/>
-              </w:rPr>
-            </w:pPr>
-            <w:r>
-              <w:rPr>
-                <w:lang w:val="en-US"/>
-              </w:rPr>
-              <w:t>Infantry</w:t>
+                <w:lang w:val="de-DE"/>
+              </w:rPr>
+            </w:pPr>
+            <w:r>
+              <w:rPr>
+                <w:lang w:val="de-DE"/>
+              </w:rPr>
+              <w:t>Mountain</w:t>
             </w:r>
           </w:p>
         </w:tc>
@@ -2876,7 +3547,13 @@
               <w:rPr>
                 <w:lang w:val="en-US"/>
               </w:rPr>
-              <w:t>Weak when on the move or in open area, great when dug in into a forest or beach</w:t>
+              <w:t>Passable only by infantry o</w:t>
+            </w:r>
+            <w:r>
+              <w:rPr>
+                <w:lang w:val="en-US"/>
+              </w:rPr>
+              <w:t>r airborne units, extreme defense bonus for infantry</w:t>
             </w:r>
           </w:p>
         </w:tc>
@@ -2889,19 +3566,19 @@
           <w:p>
             <w:pPr>
               <w:rPr>
-                <w:lang w:val="en-US"/>
+                <w:lang w:val="de-DE"/>
               </w:rPr>
             </w:pPr>
             <w:r>
               <w:rPr>
                 <w:noProof/>
-                <w:lang w:val="en-US"/>
+                <w:lang w:val="de-DE"/>
               </w:rPr>
               <w:drawing>
-                <wp:inline distT="0" distB="0" distL="0" distR="0" wp14:anchorId="71B06880" wp14:editId="17A5D7AF">
-                  <wp:extent cx="419158" cy="314369"/>
-                  <wp:effectExtent l="0" t="0" r="0" b="9525"/>
-                  <wp:docPr id="30" name="Picture 30"/>
+                <wp:inline distT="0" distB="0" distL="0" distR="0" wp14:anchorId="62A2FBE6" wp14:editId="21A69B98">
+                  <wp:extent cx="390580" cy="295316"/>
+                  <wp:effectExtent l="0" t="0" r="9525" b="0"/>
+                  <wp:docPr id="26" name="Picture 26"/>
                   <wp:cNvGraphicFramePr>
                     <a:graphicFrameLocks xmlns:a="http://schemas.openxmlformats.org/drawingml/2006/main" noChangeAspect="1"/>
                   </wp:cNvGraphicFramePr>
@@ -2921,7 +3598,7 @@
                         <pic:spPr>
                           <a:xfrm>
                             <a:off x="0" y="0"/>
-                            <a:ext cx="419158" cy="314369"/>
+                            <a:ext cx="390580" cy="295316"/>
                           </a:xfrm>
                           <a:prstGeom prst="rect">
                             <a:avLst/>
@@ -2942,14 +3619,14 @@
           <w:p>
             <w:pPr>
               <w:rPr>
-                <w:lang w:val="en-US"/>
-              </w:rPr>
-            </w:pPr>
-            <w:r>
-              <w:rPr>
-                <w:lang w:val="en-US"/>
-              </w:rPr>
-              <w:t>Scout Drone</w:t>
+                <w:lang w:val="de-DE"/>
+              </w:rPr>
+            </w:pPr>
+            <w:r>
+              <w:rPr>
+                <w:lang w:val="de-DE"/>
+              </w:rPr>
+              <w:t>Road</w:t>
             </w:r>
           </w:p>
         </w:tc>
@@ -2967,11 +3644,56 @@
               <w:rPr>
                 <w:lang w:val="en-US"/>
               </w:rPr>
-              <w:t>Fast scout drone with no armament, ideal for artillery support</w:t>
+              <w:t>Passable by all units, f</w:t>
+            </w:r>
+            <w:r>
+              <w:rPr>
+                <w:lang w:val="en-US"/>
+              </w:rPr>
+              <w:t>ast travel for all tanks, no defense bonus</w:t>
+            </w:r>
+            <w:r>
+              <w:rPr>
+                <w:lang w:val="en-US"/>
+              </w:rPr>
+              <w:t>, except for dug in infantry.</w:t>
             </w:r>
           </w:p>
         </w:tc>
       </w:tr>
+    </w:tbl>
+    <w:p>
+      <w:pPr>
+        <w:rPr>
+          <w:lang w:val="en-US"/>
+        </w:rPr>
+      </w:pPr>
+    </w:p>
+    <w:p>
+      <w:pPr>
+        <w:pStyle w:val="Heading2"/>
+        <w:rPr>
+          <w:lang w:val="en-US"/>
+        </w:rPr>
+      </w:pPr>
+      <w:r>
+        <w:rPr>
+          <w:lang w:val="en-US"/>
+        </w:rPr>
+        <w:t>Units</w:t>
+      </w:r>
+    </w:p>
+    <w:tbl>
+      <w:tblPr>
+        <w:tblStyle w:val="TableGrid"/>
+        <w:tblW w:w="0" w:type="auto"/>
+        <w:tblLook w:val="04A0" w:firstRow="1" w:lastRow="0" w:firstColumn="1" w:lastColumn="0" w:noHBand="0" w:noVBand="1"/>
+      </w:tblPr>
+      <w:tblGrid>
+        <w:gridCol w:w="988"/>
+        <w:gridCol w:w="1275"/>
+        <w:gridCol w:w="6753"/>
+      </w:tblGrid>
       <w:tr>
         <w:tc>
           <w:tcPr>
@@ -2989,10 +3711,10 @@
                 <w:lang w:val="en-US"/>
               </w:rPr>
               <w:drawing>
-                <wp:inline distT="0" distB="0" distL="0" distR="0" wp14:anchorId="40EC7208" wp14:editId="49DF6C7B">
-                  <wp:extent cx="466790" cy="323895"/>
+                <wp:inline distT="0" distB="0" distL="0" distR="0" wp14:anchorId="7E7FA5D0" wp14:editId="02091F3E">
+                  <wp:extent cx="390580" cy="323895"/>
                   <wp:effectExtent l="0" t="0" r="9525" b="0"/>
-                  <wp:docPr id="32" name="Picture 32"/>
+                  <wp:docPr id="27" name="Picture 27"/>
                   <wp:cNvGraphicFramePr>
                     <a:graphicFrameLocks xmlns:a="http://schemas.openxmlformats.org/drawingml/2006/main" noChangeAspect="1"/>
                   </wp:cNvGraphicFramePr>
@@ -3012,7 +3734,7 @@
                         <pic:spPr>
                           <a:xfrm>
                             <a:off x="0" y="0"/>
-                            <a:ext cx="466790" cy="323895"/>
+                            <a:ext cx="390580" cy="323895"/>
                           </a:xfrm>
                           <a:prstGeom prst="rect">
                             <a:avLst/>
@@ -3040,7 +3762,7 @@
               <w:rPr>
                 <w:lang w:val="en-US"/>
               </w:rPr>
-              <w:t>Light Tank</w:t>
+              <w:t>Command</w:t>
             </w:r>
           </w:p>
         </w:tc>
@@ -3058,7 +3780,7 @@
               <w:rPr>
                 <w:lang w:val="en-US"/>
               </w:rPr>
-              <w:t>Fast and agile, but only light weapons and weak armor</w:t>
+              <w:t>Destroy the enemy command post to win the game</w:t>
             </w:r>
           </w:p>
         </w:tc>
@@ -3080,10 +3802,10 @@
                 <w:lang w:val="en-US"/>
               </w:rPr>
               <w:drawing>
-                <wp:inline distT="0" distB="0" distL="0" distR="0" wp14:anchorId="4AFAD840" wp14:editId="1446E38C">
-                  <wp:extent cx="419158" cy="342948"/>
-                  <wp:effectExtent l="0" t="0" r="0" b="0"/>
-                  <wp:docPr id="31" name="Picture 31"/>
+                <wp:inline distT="0" distB="0" distL="0" distR="0" wp14:anchorId="266592B7" wp14:editId="21BA35DF">
+                  <wp:extent cx="390580" cy="323895"/>
+                  <wp:effectExtent l="0" t="0" r="9525" b="0"/>
+                  <wp:docPr id="28" name="Picture 28"/>
                   <wp:cNvGraphicFramePr>
                     <a:graphicFrameLocks xmlns:a="http://schemas.openxmlformats.org/drawingml/2006/main" noChangeAspect="1"/>
                   </wp:cNvGraphicFramePr>
@@ -3103,7 +3825,7 @@
                         <pic:spPr>
                           <a:xfrm>
                             <a:off x="0" y="0"/>
-                            <a:ext cx="419158" cy="342948"/>
+                            <a:ext cx="390580" cy="323895"/>
                           </a:xfrm>
                           <a:prstGeom prst="rect">
                             <a:avLst/>
@@ -3131,7 +3853,7 @@
               <w:rPr>
                 <w:lang w:val="en-US"/>
               </w:rPr>
-              <w:t>Heavy Tank</w:t>
+              <w:t>Infantry</w:t>
             </w:r>
           </w:p>
         </w:tc>
@@ -3149,7 +3871,7 @@
               <w:rPr>
                 <w:lang w:val="en-US"/>
               </w:rPr>
-              <w:t>Slow and steady wins the fight, fast on the road</w:t>
+              <w:t>Weak when on the move or in open area, great when dug in into a forest or beach</w:t>
             </w:r>
           </w:p>
         </w:tc>
@@ -3171,10 +3893,10 @@
                 <w:lang w:val="en-US"/>
               </w:rPr>
               <w:drawing>
-                <wp:inline distT="0" distB="0" distL="0" distR="0" wp14:anchorId="4454AAB0" wp14:editId="7F25097C">
-                  <wp:extent cx="352474" cy="304843"/>
-                  <wp:effectExtent l="0" t="0" r="0" b="0"/>
-                  <wp:docPr id="33" name="Picture 33"/>
+                <wp:inline distT="0" distB="0" distL="0" distR="0" wp14:anchorId="71B06880" wp14:editId="17A5D7AF">
+                  <wp:extent cx="419158" cy="314369"/>
+                  <wp:effectExtent l="0" t="0" r="0" b="9525"/>
+                  <wp:docPr id="30" name="Picture 30"/>
                   <wp:cNvGraphicFramePr>
                     <a:graphicFrameLocks xmlns:a="http://schemas.openxmlformats.org/drawingml/2006/main" noChangeAspect="1"/>
                   </wp:cNvGraphicFramePr>
@@ -3194,7 +3916,7 @@
                         <pic:spPr>
                           <a:xfrm>
                             <a:off x="0" y="0"/>
-                            <a:ext cx="352474" cy="304843"/>
+                            <a:ext cx="419158" cy="314369"/>
                           </a:xfrm>
                           <a:prstGeom prst="rect">
                             <a:avLst/>
@@ -3222,7 +3944,7 @@
               <w:rPr>
                 <w:lang w:val="en-US"/>
               </w:rPr>
-              <w:t>Hovercraft</w:t>
+              <w:t>Scout Drone</w:t>
             </w:r>
           </w:p>
         </w:tc>
@@ -3240,7 +3962,7 @@
               <w:rPr>
                 <w:lang w:val="en-US"/>
               </w:rPr>
-              <w:t>Only ground based unit to cross the sea, fires two fields wide</w:t>
+              <w:t>Fast scout drone with no armament, ideal for artillery support</w:t>
             </w:r>
           </w:p>
         </w:tc>
@@ -3262,10 +3984,10 @@
                 <w:lang w:val="en-US"/>
               </w:rPr>
               <w:drawing>
-                <wp:inline distT="0" distB="0" distL="0" distR="0" wp14:anchorId="2860724C" wp14:editId="170DA49B">
-                  <wp:extent cx="400106" cy="295316"/>
-                  <wp:effectExtent l="0" t="0" r="0" b="9525"/>
-                  <wp:docPr id="37" name="Picture 37"/>
+                <wp:inline distT="0" distB="0" distL="0" distR="0" wp14:anchorId="40EC7208" wp14:editId="49DF6C7B">
+                  <wp:extent cx="466790" cy="323895"/>
+                  <wp:effectExtent l="0" t="0" r="9525" b="0"/>
+                  <wp:docPr id="32" name="Picture 32"/>
                   <wp:cNvGraphicFramePr>
                     <a:graphicFrameLocks xmlns:a="http://schemas.openxmlformats.org/drawingml/2006/main" noChangeAspect="1"/>
                   </wp:cNvGraphicFramePr>
@@ -3285,7 +4007,7 @@
                         <pic:spPr>
                           <a:xfrm>
                             <a:off x="0" y="0"/>
-                            <a:ext cx="400106" cy="295316"/>
+                            <a:ext cx="466790" cy="323895"/>
                           </a:xfrm>
                           <a:prstGeom prst="rect">
                             <a:avLst/>
@@ -3313,7 +4035,7 @@
               <w:rPr>
                 <w:lang w:val="en-US"/>
               </w:rPr>
-              <w:t>Air Cavalry</w:t>
+              <w:t>Light Tank</w:t>
             </w:r>
           </w:p>
         </w:tc>
@@ -3331,7 +4053,13 @@
               <w:rPr>
                 <w:lang w:val="en-US"/>
               </w:rPr>
-              <w:t>The bane of all ground based units, fires two fields wide, weak against air defense</w:t>
+              <w:t>Fast and agile, but only light weapons and weak armor</w:t>
+            </w:r>
+            <w:r>
+              <w:rPr>
+                <w:lang w:val="en-US"/>
+              </w:rPr>
+              <w:t>, minimum air defense</w:t>
             </w:r>
           </w:p>
         </w:tc>
@@ -3353,10 +4081,10 @@
                 <w:lang w:val="en-US"/>
               </w:rPr>
               <w:drawing>
-                <wp:inline distT="0" distB="0" distL="0" distR="0" wp14:anchorId="45566B3D" wp14:editId="1F5CDA01">
-                  <wp:extent cx="400106" cy="314369"/>
-                  <wp:effectExtent l="0" t="0" r="0" b="9525"/>
-                  <wp:docPr id="35" name="Picture 35"/>
+                <wp:inline distT="0" distB="0" distL="0" distR="0" wp14:anchorId="4AFAD840" wp14:editId="1446E38C">
+                  <wp:extent cx="419158" cy="342948"/>
+                  <wp:effectExtent l="0" t="0" r="0" b="0"/>
+                  <wp:docPr id="31" name="Picture 31"/>
                   <wp:cNvGraphicFramePr>
                     <a:graphicFrameLocks xmlns:a="http://schemas.openxmlformats.org/drawingml/2006/main" noChangeAspect="1"/>
                   </wp:cNvGraphicFramePr>
@@ -3376,7 +4104,7 @@
                         <pic:spPr>
                           <a:xfrm>
                             <a:off x="0" y="0"/>
-                            <a:ext cx="400106" cy="314369"/>
+                            <a:ext cx="419158" cy="342948"/>
                           </a:xfrm>
                           <a:prstGeom prst="rect">
                             <a:avLst/>
@@ -3404,7 +4132,7 @@
               <w:rPr>
                 <w:lang w:val="en-US"/>
               </w:rPr>
-              <w:t>Air Defense</w:t>
+              <w:t>Heavy Tank</w:t>
             </w:r>
           </w:p>
         </w:tc>
@@ -3422,7 +4150,13 @@
               <w:rPr>
                 <w:lang w:val="en-US"/>
               </w:rPr>
-              <w:t>Destroys all airborne units with ease using far range rockets</w:t>
+              <w:t>Slow and steady wins the fight, fast on the road</w:t>
+            </w:r>
+            <w:r>
+              <w:rPr>
+                <w:lang w:val="en-US"/>
+              </w:rPr>
+              <w:t>, range of fire is two fields</w:t>
             </w:r>
           </w:p>
         </w:tc>
@@ -3444,10 +4178,10 @@
                 <w:lang w:val="en-US"/>
               </w:rPr>
               <w:drawing>
-                <wp:inline distT="0" distB="0" distL="0" distR="0" wp14:anchorId="349CB48D" wp14:editId="7AC757CA">
-                  <wp:extent cx="400106" cy="409632"/>
-                  <wp:effectExtent l="0" t="0" r="0" b="9525"/>
-                  <wp:docPr id="36" name="Picture 36"/>
+                <wp:inline distT="0" distB="0" distL="0" distR="0" wp14:anchorId="4454AAB0" wp14:editId="7F25097C">
+                  <wp:extent cx="352474" cy="304843"/>
+                  <wp:effectExtent l="0" t="0" r="0" b="0"/>
+                  <wp:docPr id="33" name="Picture 33"/>
                   <wp:cNvGraphicFramePr>
                     <a:graphicFrameLocks xmlns:a="http://schemas.openxmlformats.org/drawingml/2006/main" noChangeAspect="1"/>
                   </wp:cNvGraphicFramePr>
@@ -3467,7 +4201,7 @@
                         <pic:spPr>
                           <a:xfrm>
                             <a:off x="0" y="0"/>
-                            <a:ext cx="400106" cy="409632"/>
+                            <a:ext cx="352474" cy="304843"/>
                           </a:xfrm>
                           <a:prstGeom prst="rect">
                             <a:avLst/>
@@ -3495,7 +4229,7 @@
               <w:rPr>
                 <w:lang w:val="en-US"/>
               </w:rPr>
-              <w:t>Artillery</w:t>
+              <w:t>Hovercraft</w:t>
             </w:r>
           </w:p>
         </w:tc>
@@ -3513,7 +4247,43 @@
               <w:rPr>
                 <w:lang w:val="en-US"/>
               </w:rPr>
-              <w:t>Fires shells against ground targets up to ten fields away, but requires one round of rest to set up</w:t>
+              <w:t>The o</w:t>
+            </w:r>
+            <w:r>
+              <w:rPr>
+                <w:lang w:val="en-US"/>
+              </w:rPr>
+              <w:t xml:space="preserve">nly ground based unit to cross the sea, </w:t>
+            </w:r>
+            <w:r>
+              <w:rPr>
+                <w:lang w:val="en-US"/>
+              </w:rPr>
+              <w:t xml:space="preserve">range of </w:t>
+            </w:r>
+            <w:r>
+              <w:rPr>
+                <w:lang w:val="en-US"/>
+              </w:rPr>
+              <w:t>fire</w:t>
+            </w:r>
+            <w:r>
+              <w:rPr>
+                <w:lang w:val="en-US"/>
+              </w:rPr>
+              <w:t xml:space="preserve"> is</w:t>
+            </w:r>
+            <w:r>
+              <w:rPr>
+                <w:lang w:val="en-US"/>
+              </w:rPr>
+              <w:t xml:space="preserve"> two fields</w:t>
+            </w:r>
+            <w:r>
+              <w:rPr>
+                <w:lang w:val="en-US"/>
+              </w:rPr>
+              <w:t>, provides some air defense</w:t>
             </w:r>
           </w:p>
         </w:tc>
@@ -3535,10 +4305,10 @@
                 <w:lang w:val="en-US"/>
               </w:rPr>
               <w:drawing>
-                <wp:inline distT="0" distB="0" distL="0" distR="0" wp14:anchorId="25946C57" wp14:editId="4A0D14A8">
+                <wp:inline distT="0" distB="0" distL="0" distR="0" wp14:anchorId="2860724C" wp14:editId="170DA49B">
                   <wp:extent cx="400106" cy="295316"/>
                   <wp:effectExtent l="0" t="0" r="0" b="9525"/>
-                  <wp:docPr id="34" name="Picture 34"/>
+                  <wp:docPr id="37" name="Picture 37"/>
                   <wp:cNvGraphicFramePr>
                     <a:graphicFrameLocks xmlns:a="http://schemas.openxmlformats.org/drawingml/2006/main" noChangeAspect="1"/>
                   </wp:cNvGraphicFramePr>
@@ -3586,6 +4356,279 @@
               <w:rPr>
                 <w:lang w:val="en-US"/>
               </w:rPr>
+              <w:t>Air Cavalry</w:t>
+            </w:r>
+          </w:p>
+        </w:tc>
+        <w:tc>
+          <w:tcPr>
+            <w:tcW w:w="6753" w:type="dxa"/>
+          </w:tcPr>
+          <w:p>
+            <w:pPr>
+              <w:rPr>
+                <w:lang w:val="en-US"/>
+              </w:rPr>
+            </w:pPr>
+            <w:r>
+              <w:rPr>
+                <w:lang w:val="en-US"/>
+              </w:rPr>
+              <w:t>The bane of all ground based units, fires two fields wide, weak against air defense</w:t>
+            </w:r>
+          </w:p>
+        </w:tc>
+      </w:tr>
+      <w:tr>
+        <w:tc>
+          <w:tcPr>
+            <w:tcW w:w="988" w:type="dxa"/>
+          </w:tcPr>
+          <w:p>
+            <w:pPr>
+              <w:rPr>
+                <w:lang w:val="en-US"/>
+              </w:rPr>
+            </w:pPr>
+            <w:r>
+              <w:rPr>
+                <w:noProof/>
+                <w:lang w:val="en-US"/>
+              </w:rPr>
+              <w:drawing>
+                <wp:inline distT="0" distB="0" distL="0" distR="0" wp14:anchorId="45566B3D" wp14:editId="1F5CDA01">
+                  <wp:extent cx="400106" cy="314369"/>
+                  <wp:effectExtent l="0" t="0" r="0" b="9525"/>
+                  <wp:docPr id="35" name="Picture 35"/>
+                  <wp:cNvGraphicFramePr>
+                    <a:graphicFrameLocks xmlns:a="http://schemas.openxmlformats.org/drawingml/2006/main" noChangeAspect="1"/>
+                  </wp:cNvGraphicFramePr>
+                  <a:graphic xmlns:a="http://schemas.openxmlformats.org/drawingml/2006/main">
+                    <a:graphicData uri="http://schemas.openxmlformats.org/drawingml/2006/picture">
+                      <pic:pic xmlns:pic="http://schemas.openxmlformats.org/drawingml/2006/picture">
+                        <pic:nvPicPr>
+                          <pic:cNvPr id="1" name=""/>
+                          <pic:cNvPicPr/>
+                        </pic:nvPicPr>
+                        <pic:blipFill>
+                          <a:blip r:embed="rId35"/>
+                          <a:stretch>
+                            <a:fillRect/>
+                          </a:stretch>
+                        </pic:blipFill>
+                        <pic:spPr>
+                          <a:xfrm>
+                            <a:off x="0" y="0"/>
+                            <a:ext cx="400106" cy="314369"/>
+                          </a:xfrm>
+                          <a:prstGeom prst="rect">
+                            <a:avLst/>
+                          </a:prstGeom>
+                        </pic:spPr>
+                      </pic:pic>
+                    </a:graphicData>
+                  </a:graphic>
+                </wp:inline>
+              </w:drawing>
+            </w:r>
+          </w:p>
+        </w:tc>
+        <w:tc>
+          <w:tcPr>
+            <w:tcW w:w="1275" w:type="dxa"/>
+          </w:tcPr>
+          <w:p>
+            <w:pPr>
+              <w:rPr>
+                <w:lang w:val="en-US"/>
+              </w:rPr>
+            </w:pPr>
+            <w:r>
+              <w:rPr>
+                <w:lang w:val="en-US"/>
+              </w:rPr>
+              <w:t>Air Defense</w:t>
+            </w:r>
+          </w:p>
+        </w:tc>
+        <w:tc>
+          <w:tcPr>
+            <w:tcW w:w="6753" w:type="dxa"/>
+          </w:tcPr>
+          <w:p>
+            <w:pPr>
+              <w:rPr>
+                <w:lang w:val="en-US"/>
+              </w:rPr>
+            </w:pPr>
+            <w:r>
+              <w:rPr>
+                <w:lang w:val="en-US"/>
+              </w:rPr>
+              <w:t>Destroys all airborne units with ease using far range rockets</w:t>
+            </w:r>
+          </w:p>
+        </w:tc>
+      </w:tr>
+      <w:tr>
+        <w:tc>
+          <w:tcPr>
+            <w:tcW w:w="988" w:type="dxa"/>
+          </w:tcPr>
+          <w:p>
+            <w:pPr>
+              <w:rPr>
+                <w:lang w:val="en-US"/>
+              </w:rPr>
+            </w:pPr>
+            <w:r>
+              <w:rPr>
+                <w:noProof/>
+                <w:lang w:val="en-US"/>
+              </w:rPr>
+              <w:drawing>
+                <wp:inline distT="0" distB="0" distL="0" distR="0" wp14:anchorId="349CB48D" wp14:editId="7AC757CA">
+                  <wp:extent cx="400106" cy="409632"/>
+                  <wp:effectExtent l="0" t="0" r="0" b="9525"/>
+                  <wp:docPr id="36" name="Picture 36"/>
+                  <wp:cNvGraphicFramePr>
+                    <a:graphicFrameLocks xmlns:a="http://schemas.openxmlformats.org/drawingml/2006/main" noChangeAspect="1"/>
+                  </wp:cNvGraphicFramePr>
+                  <a:graphic xmlns:a="http://schemas.openxmlformats.org/drawingml/2006/main">
+                    <a:graphicData uri="http://schemas.openxmlformats.org/drawingml/2006/picture">
+                      <pic:pic xmlns:pic="http://schemas.openxmlformats.org/drawingml/2006/picture">
+                        <pic:nvPicPr>
+                          <pic:cNvPr id="1" name=""/>
+                          <pic:cNvPicPr/>
+                        </pic:nvPicPr>
+                        <pic:blipFill>
+                          <a:blip r:embed="rId36"/>
+                          <a:stretch>
+                            <a:fillRect/>
+                          </a:stretch>
+                        </pic:blipFill>
+                        <pic:spPr>
+                          <a:xfrm>
+                            <a:off x="0" y="0"/>
+                            <a:ext cx="400106" cy="409632"/>
+                          </a:xfrm>
+                          <a:prstGeom prst="rect">
+                            <a:avLst/>
+                          </a:prstGeom>
+                        </pic:spPr>
+                      </pic:pic>
+                    </a:graphicData>
+                  </a:graphic>
+                </wp:inline>
+              </w:drawing>
+            </w:r>
+          </w:p>
+        </w:tc>
+        <w:tc>
+          <w:tcPr>
+            <w:tcW w:w="1275" w:type="dxa"/>
+          </w:tcPr>
+          <w:p>
+            <w:pPr>
+              <w:rPr>
+                <w:lang w:val="en-US"/>
+              </w:rPr>
+            </w:pPr>
+            <w:r>
+              <w:rPr>
+                <w:lang w:val="en-US"/>
+              </w:rPr>
+              <w:t>Artillery</w:t>
+            </w:r>
+          </w:p>
+        </w:tc>
+        <w:tc>
+          <w:tcPr>
+            <w:tcW w:w="6753" w:type="dxa"/>
+          </w:tcPr>
+          <w:p>
+            <w:pPr>
+              <w:rPr>
+                <w:lang w:val="en-US"/>
+              </w:rPr>
+            </w:pPr>
+            <w:r>
+              <w:rPr>
+                <w:lang w:val="en-US"/>
+              </w:rPr>
+              <w:t>Fires shells against ground targets up to ten fields away, but requires one round of rest to set up</w:t>
+            </w:r>
+          </w:p>
+        </w:tc>
+      </w:tr>
+      <w:tr>
+        <w:tc>
+          <w:tcPr>
+            <w:tcW w:w="988" w:type="dxa"/>
+          </w:tcPr>
+          <w:p>
+            <w:pPr>
+              <w:rPr>
+                <w:lang w:val="en-US"/>
+              </w:rPr>
+            </w:pPr>
+            <w:r>
+              <w:rPr>
+                <w:noProof/>
+                <w:lang w:val="en-US"/>
+              </w:rPr>
+              <w:drawing>
+                <wp:inline distT="0" distB="0" distL="0" distR="0" wp14:anchorId="25946C57" wp14:editId="4A0D14A8">
+                  <wp:extent cx="400106" cy="295316"/>
+                  <wp:effectExtent l="0" t="0" r="0" b="9525"/>
+                  <wp:docPr id="34" name="Picture 34"/>
+                  <wp:cNvGraphicFramePr>
+                    <a:graphicFrameLocks xmlns:a="http://schemas.openxmlformats.org/drawingml/2006/main" noChangeAspect="1"/>
+                  </wp:cNvGraphicFramePr>
+                  <a:graphic xmlns:a="http://schemas.openxmlformats.org/drawingml/2006/main">
+                    <a:graphicData uri="http://schemas.openxmlformats.org/drawingml/2006/picture">
+                      <pic:pic xmlns:pic="http://schemas.openxmlformats.org/drawingml/2006/picture">
+                        <pic:nvPicPr>
+                          <pic:cNvPr id="1" name=""/>
+                          <pic:cNvPicPr/>
+                        </pic:nvPicPr>
+                        <pic:blipFill>
+                          <a:blip r:embed="rId37"/>
+                          <a:stretch>
+                            <a:fillRect/>
+                          </a:stretch>
+                        </pic:blipFill>
+                        <pic:spPr>
+                          <a:xfrm>
+                            <a:off x="0" y="0"/>
+                            <a:ext cx="400106" cy="295316"/>
+                          </a:xfrm>
+                          <a:prstGeom prst="rect">
+                            <a:avLst/>
+                          </a:prstGeom>
+                        </pic:spPr>
+                      </pic:pic>
+                    </a:graphicData>
+                  </a:graphic>
+                </wp:inline>
+              </w:drawing>
+            </w:r>
+          </w:p>
+        </w:tc>
+        <w:tc>
+          <w:tcPr>
+            <w:tcW w:w="1275" w:type="dxa"/>
+          </w:tcPr>
+          <w:p>
+            <w:pPr>
+              <w:rPr>
+                <w:lang w:val="en-US"/>
+              </w:rPr>
+            </w:pPr>
+            <w:r>
+              <w:rPr>
+                <w:lang w:val="en-US"/>
+              </w:rPr>
               <w:t>Bomb Squad</w:t>
             </w:r>
           </w:p>
@@ -3617,6 +4660,496 @@
         </w:rPr>
       </w:pPr>
     </w:p>
+    <w:p>
+      <w:pPr>
+        <w:pStyle w:val="Heading2"/>
+        <w:rPr>
+          <w:lang w:val="en-US"/>
+        </w:rPr>
+      </w:pPr>
+      <w:r>
+        <w:rPr>
+          <w:lang w:val="en-US"/>
+        </w:rPr>
+        <w:t>Experience ranks</w:t>
+      </w:r>
+    </w:p>
+    <w:tbl>
+      <w:tblPr>
+        <w:tblStyle w:val="TableGrid"/>
+        <w:tblW w:w="0" w:type="auto"/>
+        <w:tblLook w:val="04A0" w:firstRow="1" w:lastRow="0" w:firstColumn="1" w:lastColumn="0" w:noHBand="0" w:noVBand="1"/>
+      </w:tblPr>
+      <w:tblGrid>
+        <w:gridCol w:w="988"/>
+        <w:gridCol w:w="1275"/>
+        <w:gridCol w:w="6753"/>
+      </w:tblGrid>
+      <w:tr>
+        <w:tc>
+          <w:tcPr>
+            <w:tcW w:w="988" w:type="dxa"/>
+          </w:tcPr>
+          <w:p>
+            <w:pPr>
+              <w:rPr>
+                <w:lang w:val="de-DE"/>
+              </w:rPr>
+            </w:pPr>
+            <w:r>
+              <w:rPr>
+                <w:lang w:val="de-DE"/>
+              </w:rPr>
+              <w:drawing>
+                <wp:inline distT="0" distB="0" distL="0" distR="0" wp14:anchorId="5D288496" wp14:editId="508FBB05">
+                  <wp:extent cx="370800" cy="313200"/>
+                  <wp:effectExtent l="0" t="0" r="0" b="0"/>
+                  <wp:docPr id="44" name="Picture 44"/>
+                  <wp:cNvGraphicFramePr>
+                    <a:graphicFrameLocks xmlns:a="http://schemas.openxmlformats.org/drawingml/2006/main" noChangeAspect="1"/>
+                  </wp:cNvGraphicFramePr>
+                  <a:graphic xmlns:a="http://schemas.openxmlformats.org/drawingml/2006/main">
+                    <a:graphicData uri="http://schemas.openxmlformats.org/drawingml/2006/picture">
+                      <pic:pic xmlns:pic="http://schemas.openxmlformats.org/drawingml/2006/picture">
+                        <pic:nvPicPr>
+                          <pic:cNvPr id="1" name=""/>
+                          <pic:cNvPicPr/>
+                        </pic:nvPicPr>
+                        <pic:blipFill>
+                          <a:blip r:embed="rId38"/>
+                          <a:stretch>
+                            <a:fillRect/>
+                          </a:stretch>
+                        </pic:blipFill>
+                        <pic:spPr>
+                          <a:xfrm>
+                            <a:off x="0" y="0"/>
+                            <a:ext cx="370800" cy="313200"/>
+                          </a:xfrm>
+                          <a:prstGeom prst="rect">
+                            <a:avLst/>
+                          </a:prstGeom>
+                        </pic:spPr>
+                      </pic:pic>
+                    </a:graphicData>
+                  </a:graphic>
+                </wp:inline>
+              </w:drawing>
+            </w:r>
+          </w:p>
+        </w:tc>
+        <w:tc>
+          <w:tcPr>
+            <w:tcW w:w="1275" w:type="dxa"/>
+          </w:tcPr>
+          <w:p>
+            <w:pPr>
+              <w:rPr>
+                <w:lang w:val="de-DE"/>
+              </w:rPr>
+            </w:pPr>
+            <w:r>
+              <w:rPr>
+                <w:lang w:val="de-DE"/>
+              </w:rPr>
+              <w:t>Rookie</w:t>
+            </w:r>
+          </w:p>
+        </w:tc>
+        <w:tc>
+          <w:tcPr>
+            <w:tcW w:w="6753" w:type="dxa"/>
+          </w:tcPr>
+          <w:p>
+            <w:pPr>
+              <w:rPr>
+                <w:lang w:val="en-US"/>
+              </w:rPr>
+            </w:pPr>
+            <w:r>
+              <w:rPr>
+                <w:lang w:val="en-US"/>
+              </w:rPr>
+              <w:t>Initial rank of all squads</w:t>
+            </w:r>
+          </w:p>
+        </w:tc>
+      </w:tr>
+      <w:tr>
+        <w:tc>
+          <w:tcPr>
+            <w:tcW w:w="988" w:type="dxa"/>
+          </w:tcPr>
+          <w:p>
+            <w:pPr>
+              <w:rPr>
+                <w:lang w:val="de-DE"/>
+              </w:rPr>
+            </w:pPr>
+            <w:r>
+              <w:rPr>
+                <w:lang w:val="de-DE"/>
+              </w:rPr>
+              <w:drawing>
+                <wp:inline distT="0" distB="0" distL="0" distR="0" wp14:anchorId="75373142" wp14:editId="0561BB98">
+                  <wp:extent cx="370800" cy="370800"/>
+                  <wp:effectExtent l="0" t="0" r="0" b="0"/>
+                  <wp:docPr id="45" name="Picture 45"/>
+                  <wp:cNvGraphicFramePr>
+                    <a:graphicFrameLocks xmlns:a="http://schemas.openxmlformats.org/drawingml/2006/main" noChangeAspect="1"/>
+                  </wp:cNvGraphicFramePr>
+                  <a:graphic xmlns:a="http://schemas.openxmlformats.org/drawingml/2006/main">
+                    <a:graphicData uri="http://schemas.openxmlformats.org/drawingml/2006/picture">
+                      <pic:pic xmlns:pic="http://schemas.openxmlformats.org/drawingml/2006/picture">
+                        <pic:nvPicPr>
+                          <pic:cNvPr id="1" name=""/>
+                          <pic:cNvPicPr/>
+                        </pic:nvPicPr>
+                        <pic:blipFill>
+                          <a:blip r:embed="rId39"/>
+                          <a:stretch>
+                            <a:fillRect/>
+                          </a:stretch>
+                        </pic:blipFill>
+                        <pic:spPr>
+                          <a:xfrm>
+                            <a:off x="0" y="0"/>
+                            <a:ext cx="370800" cy="370800"/>
+                          </a:xfrm>
+                          <a:prstGeom prst="rect">
+                            <a:avLst/>
+                          </a:prstGeom>
+                        </pic:spPr>
+                      </pic:pic>
+                    </a:graphicData>
+                  </a:graphic>
+                </wp:inline>
+              </w:drawing>
+            </w:r>
+          </w:p>
+        </w:tc>
+        <w:tc>
+          <w:tcPr>
+            <w:tcW w:w="1275" w:type="dxa"/>
+          </w:tcPr>
+          <w:p>
+            <w:pPr>
+              <w:rPr>
+                <w:lang w:val="de-DE"/>
+              </w:rPr>
+            </w:pPr>
+            <w:r>
+              <w:rPr>
+                <w:lang w:val="de-DE"/>
+              </w:rPr>
+              <w:t>Corporal</w:t>
+            </w:r>
+          </w:p>
+        </w:tc>
+        <w:tc>
+          <w:tcPr>
+            <w:tcW w:w="6753" w:type="dxa"/>
+          </w:tcPr>
+          <w:p>
+            <w:pPr>
+              <w:rPr>
+                <w:lang w:val="en-US"/>
+              </w:rPr>
+            </w:pPr>
+            <w:r>
+              <w:rPr>
+                <w:lang w:val="en-US"/>
+              </w:rPr>
+              <w:t>Received their baptism of fire</w:t>
+            </w:r>
+          </w:p>
+        </w:tc>
+      </w:tr>
+      <w:tr>
+        <w:tc>
+          <w:tcPr>
+            <w:tcW w:w="988" w:type="dxa"/>
+          </w:tcPr>
+          <w:p>
+            <w:pPr>
+              <w:rPr>
+                <w:lang w:val="de-DE"/>
+              </w:rPr>
+            </w:pPr>
+            <w:r>
+              <w:rPr>
+                <w:lang w:val="de-DE"/>
+              </w:rPr>
+              <w:drawing>
+                <wp:inline distT="0" distB="0" distL="0" distR="0" wp14:anchorId="699F017E" wp14:editId="3F1B6D03">
+                  <wp:extent cx="313200" cy="255600"/>
+                  <wp:effectExtent l="0" t="0" r="0" b="0"/>
+                  <wp:docPr id="43" name="Picture 43"/>
+                  <wp:cNvGraphicFramePr>
+                    <a:graphicFrameLocks xmlns:a="http://schemas.openxmlformats.org/drawingml/2006/main" noChangeAspect="1"/>
+                  </wp:cNvGraphicFramePr>
+                  <a:graphic xmlns:a="http://schemas.openxmlformats.org/drawingml/2006/main">
+                    <a:graphicData uri="http://schemas.openxmlformats.org/drawingml/2006/picture">
+                      <pic:pic xmlns:pic="http://schemas.openxmlformats.org/drawingml/2006/picture">
+                        <pic:nvPicPr>
+                          <pic:cNvPr id="1" name=""/>
+                          <pic:cNvPicPr/>
+                        </pic:nvPicPr>
+                        <pic:blipFill>
+                          <a:blip r:embed="rId40"/>
+                          <a:stretch>
+                            <a:fillRect/>
+                          </a:stretch>
+                        </pic:blipFill>
+                        <pic:spPr>
+                          <a:xfrm>
+                            <a:off x="0" y="0"/>
+                            <a:ext cx="313200" cy="255600"/>
+                          </a:xfrm>
+                          <a:prstGeom prst="rect">
+                            <a:avLst/>
+                          </a:prstGeom>
+                        </pic:spPr>
+                      </pic:pic>
+                    </a:graphicData>
+                  </a:graphic>
+                </wp:inline>
+              </w:drawing>
+            </w:r>
+          </w:p>
+        </w:tc>
+        <w:tc>
+          <w:tcPr>
+            <w:tcW w:w="1275" w:type="dxa"/>
+          </w:tcPr>
+          <w:p>
+            <w:pPr>
+              <w:rPr>
+                <w:lang w:val="de-DE"/>
+              </w:rPr>
+            </w:pPr>
+            <w:r>
+              <w:rPr>
+                <w:lang w:val="de-DE"/>
+              </w:rPr>
+              <w:t>Sergeant</w:t>
+            </w:r>
+          </w:p>
+        </w:tc>
+        <w:tc>
+          <w:tcPr>
+            <w:tcW w:w="6753" w:type="dxa"/>
+          </w:tcPr>
+          <w:p>
+            <w:pPr>
+              <w:rPr>
+                <w:lang w:val="en-US"/>
+              </w:rPr>
+            </w:pPr>
+            <w:r>
+              <w:rPr>
+                <w:lang w:val="en-US"/>
+              </w:rPr>
+              <w:t>Battle hardened experienced fighter</w:t>
+            </w:r>
+          </w:p>
+        </w:tc>
+      </w:tr>
+      <w:tr>
+        <w:tc>
+          <w:tcPr>
+            <w:tcW w:w="988" w:type="dxa"/>
+          </w:tcPr>
+          <w:p>
+            <w:pPr>
+              <w:rPr>
+                <w:lang w:val="de-DE"/>
+              </w:rPr>
+            </w:pPr>
+            <w:r>
+              <w:rPr>
+                <w:lang w:val="de-DE"/>
+              </w:rPr>
+              <w:drawing>
+                <wp:inline distT="0" distB="0" distL="0" distR="0" wp14:anchorId="545DC709" wp14:editId="11665850">
+                  <wp:extent cx="428400" cy="313200"/>
+                  <wp:effectExtent l="0" t="0" r="0" b="0"/>
+                  <wp:docPr id="46" name="Picture 46"/>
+                  <wp:cNvGraphicFramePr>
+                    <a:graphicFrameLocks xmlns:a="http://schemas.openxmlformats.org/drawingml/2006/main" noChangeAspect="1"/>
+                  </wp:cNvGraphicFramePr>
+                  <a:graphic xmlns:a="http://schemas.openxmlformats.org/drawingml/2006/main">
+                    <a:graphicData uri="http://schemas.openxmlformats.org/drawingml/2006/picture">
+                      <pic:pic xmlns:pic="http://schemas.openxmlformats.org/drawingml/2006/picture">
+                        <pic:nvPicPr>
+                          <pic:cNvPr id="1" name=""/>
+                          <pic:cNvPicPr/>
+                        </pic:nvPicPr>
+                        <pic:blipFill>
+                          <a:blip r:embed="rId41"/>
+                          <a:stretch>
+                            <a:fillRect/>
+                          </a:stretch>
+                        </pic:blipFill>
+                        <pic:spPr>
+                          <a:xfrm>
+                            <a:off x="0" y="0"/>
+                            <a:ext cx="428400" cy="313200"/>
+                          </a:xfrm>
+                          <a:prstGeom prst="rect">
+                            <a:avLst/>
+                          </a:prstGeom>
+                        </pic:spPr>
+                      </pic:pic>
+                    </a:graphicData>
+                  </a:graphic>
+                </wp:inline>
+              </w:drawing>
+            </w:r>
+          </w:p>
+        </w:tc>
+        <w:tc>
+          <w:tcPr>
+            <w:tcW w:w="1275" w:type="dxa"/>
+          </w:tcPr>
+          <w:p>
+            <w:pPr>
+              <w:rPr>
+                <w:lang w:val="de-DE"/>
+              </w:rPr>
+            </w:pPr>
+            <w:r>
+              <w:rPr>
+                <w:lang w:val="de-DE"/>
+              </w:rPr>
+              <w:t>Master</w:t>
+            </w:r>
+          </w:p>
+          <w:p>
+            <w:pPr>
+              <w:rPr>
+                <w:lang w:val="de-DE"/>
+              </w:rPr>
+            </w:pPr>
+            <w:r>
+              <w:rPr>
+                <w:lang w:val="de-DE"/>
+              </w:rPr>
+              <w:t>Sergeant</w:t>
+            </w:r>
+          </w:p>
+        </w:tc>
+        <w:tc>
+          <w:tcPr>
+            <w:tcW w:w="6753" w:type="dxa"/>
+          </w:tcPr>
+          <w:p>
+            <w:pPr>
+              <w:rPr>
+                <w:lang w:val="en-US"/>
+              </w:rPr>
+            </w:pPr>
+            <w:r>
+              <w:rPr>
+                <w:lang w:val="en-US"/>
+              </w:rPr>
+              <w:t>The squad has reached veteran status</w:t>
+            </w:r>
+          </w:p>
+        </w:tc>
+      </w:tr>
+      <w:tr>
+        <w:tc>
+          <w:tcPr>
+            <w:tcW w:w="988" w:type="dxa"/>
+          </w:tcPr>
+          <w:p>
+            <w:pPr>
+              <w:rPr>
+                <w:lang w:val="de-DE"/>
+              </w:rPr>
+            </w:pPr>
+            <w:r>
+              <w:rPr>
+                <w:lang w:val="de-DE"/>
+              </w:rPr>
+              <w:drawing>
+                <wp:inline distT="0" distB="0" distL="0" distR="0" wp14:anchorId="62DBBA02" wp14:editId="1E56C158">
+                  <wp:extent cx="342000" cy="342000"/>
+                  <wp:effectExtent l="0" t="0" r="1270" b="1270"/>
+                  <wp:docPr id="47" name="Picture 47"/>
+                  <wp:cNvGraphicFramePr>
+                    <a:graphicFrameLocks xmlns:a="http://schemas.openxmlformats.org/drawingml/2006/main" noChangeAspect="1"/>
+                  </wp:cNvGraphicFramePr>
+                  <a:graphic xmlns:a="http://schemas.openxmlformats.org/drawingml/2006/main">
+                    <a:graphicData uri="http://schemas.openxmlformats.org/drawingml/2006/picture">
+                      <pic:pic xmlns:pic="http://schemas.openxmlformats.org/drawingml/2006/picture">
+                        <pic:nvPicPr>
+                          <pic:cNvPr id="1" name=""/>
+                          <pic:cNvPicPr/>
+                        </pic:nvPicPr>
+                        <pic:blipFill>
+                          <a:blip r:embed="rId42"/>
+                          <a:stretch>
+                            <a:fillRect/>
+                          </a:stretch>
+                        </pic:blipFill>
+                        <pic:spPr>
+                          <a:xfrm>
+                            <a:off x="0" y="0"/>
+                            <a:ext cx="342000" cy="342000"/>
+                          </a:xfrm>
+                          <a:prstGeom prst="rect">
+                            <a:avLst/>
+                          </a:prstGeom>
+                        </pic:spPr>
+                      </pic:pic>
+                    </a:graphicData>
+                  </a:graphic>
+                </wp:inline>
+              </w:drawing>
+            </w:r>
+          </w:p>
+        </w:tc>
+        <w:tc>
+          <w:tcPr>
+            <w:tcW w:w="1275" w:type="dxa"/>
+          </w:tcPr>
+          <w:p>
+            <w:pPr>
+              <w:rPr>
+                <w:lang w:val="de-DE"/>
+              </w:rPr>
+            </w:pPr>
+            <w:r>
+              <w:rPr>
+                <w:lang w:val="de-DE"/>
+              </w:rPr>
+              <w:t>Major</w:t>
+            </w:r>
+          </w:p>
+        </w:tc>
+        <w:tc>
+          <w:tcPr>
+            <w:tcW w:w="6753" w:type="dxa"/>
+          </w:tcPr>
+          <w:p>
+            <w:pPr>
+              <w:rPr>
+                <w:lang w:val="en-US"/>
+              </w:rPr>
+            </w:pPr>
+            <w:r>
+              <w:rPr>
+                <w:lang w:val="en-US"/>
+              </w:rPr>
+              <w:t>Maximum rank of a squad</w:t>
+            </w:r>
+          </w:p>
+        </w:tc>
+      </w:tr>
+    </w:tbl>
+    <w:p/>
     <w:sectPr>
       <w:pgSz w:w="11906" w:h="16838"/>
       <w:pgMar w:top="1440" w:right="1440" w:bottom="1440" w:left="1440" w:header="708" w:footer="708" w:gutter="0"/>

</xml_diff>